<commit_message>
updated Business Case, Project Proposal and Project Charter
</commit_message>
<xml_diff>
--- a/04 Project Charter.docx
+++ b/04 Project Charter.docx
@@ -1752,7 +1752,13 @@
     </w:p>
     <w:p>
       <w:r>
-        <w:t xml:space="preserve">Focused on meeting the increasing demand for a new software product to cater to evolving customer needs, New Solutions Enterprise (NSE) recognizes the imperative to develop a cutting-edge product. With current </w:t>
+        <w:t>Focused on meeting the increasing demand for a new software product to cater to evolving customer needs, New Solutions Enterprise (NSE) recognizes the imperative to develop a cutting-edge product</w:t>
+      </w:r>
+      <w:r>
+        <w:t xml:space="preserve"> that incorporates AI to improve upon NSE’s existing data analytics platform</w:t>
+      </w:r>
+      <w:r>
+        <w:t xml:space="preserve">. With current </w:t>
       </w:r>
       <w:r>
         <w:t>products</w:t>
@@ -1841,7 +1847,13 @@
         <w:ind w:left="360"/>
       </w:pPr>
       <w:r>
-        <w:t>With a surge in demand for a new software product that aligns with evolving customer requirements, NSE recognizes the necessity to innovate and stay relevant in the competitive software industry. The project is driven by the need to develop a new product that not only meets current customer demands but also positions NSE for sustained growth.</w:t>
+        <w:t xml:space="preserve">With a surge in demand for a new software product that aligns with evolving customer requirements, NSE recognizes the necessity to innovate and stay relevant in the competitive software industry. The project is driven by the need to develop a new </w:t>
+      </w:r>
+      <w:r>
+        <w:t xml:space="preserve">and improved </w:t>
+      </w:r>
+      <w:r>
+        <w:t>product that not only meets current customer demands but also positions NSE for sustained growth.</w:t>
       </w:r>
     </w:p>
     <w:p>
@@ -1891,7 +1903,16 @@
         </w:numPr>
       </w:pPr>
       <w:r>
-        <w:t>Develop and launch a cutting-edge software product to meet current market demands</w:t>
+        <w:t>Develop and launch a cutting-edge software product</w:t>
+      </w:r>
+      <w:r>
+        <w:t xml:space="preserve"> that improves upon NSE’s flagship data analytics platform</w:t>
+      </w:r>
+      <w:r>
+        <w:t xml:space="preserve"> by incorporating AI</w:t>
+      </w:r>
+      <w:r>
+        <w:t xml:space="preserve"> to meet current market demands</w:t>
       </w:r>
       <w:r>
         <w:t>.</w:t>
@@ -1987,7 +2008,16 @@
         <w:t>new-age</w:t>
       </w:r>
       <w:r>
-        <w:t xml:space="preserve"> software product in response to the growing demand for innovative solutions in the software industry. The project involves the comprehensive software development lifecycle, encompassing design, testing, and implementation. NSE's objective is to address evolving customer needs, stay competitive in the market, and achieve operational efficiency.</w:t>
+        <w:t>, AI-integrated</w:t>
+      </w:r>
+      <w:r>
+        <w:t xml:space="preserve"> software product in response to the growing demand for innovative solutions in the software industry. The project involves </w:t>
+      </w:r>
+      <w:r>
+        <w:t>a</w:t>
+      </w:r>
+      <w:r>
+        <w:t xml:space="preserve"> comprehensive software development lifecycle, encompassing design, testing, and implementation. NSE's objective is to address evolving customer needs, stay competitive in the market, and achieve operational efficiency.</w:t>
       </w:r>
     </w:p>
     <w:p/>
@@ -2022,13 +2052,12 @@
         <w:ind w:left="360"/>
       </w:pPr>
       <w:r>
-        <w:t xml:space="preserve">The objectives which mutually support the milestones and deliverables for this project have been identified.  </w:t>
-      </w:r>
-      <w:proofErr w:type="gramStart"/>
-      <w:r>
-        <w:t>In order to</w:t>
-      </w:r>
-      <w:proofErr w:type="gramEnd"/>
+        <w:lastRenderedPageBreak/>
+        <w:t xml:space="preserve">The objectives which mutually support the milestones and deliverables for this project have been identified. </w:t>
+      </w:r>
+      <w:r>
+        <w:t>To</w:t>
+      </w:r>
       <w:r>
         <w:t xml:space="preserve"> achieve success on the </w:t>
       </w:r>
@@ -2047,7 +2076,6 @@
         </w:numPr>
       </w:pPr>
       <w:r>
-        <w:lastRenderedPageBreak/>
         <w:t>Complete the initiation phase within the allocated 30 days, ensuring that all necessary project documentation, team assignments, and initial planning are accomplished.</w:t>
       </w:r>
     </w:p>
@@ -2074,7 +2102,19 @@
         <w:t>/24</w:t>
       </w:r>
       <w:r>
-        <w:t>, ensuring a comprehensive understanding of project specifications.</w:t>
+        <w:t>, ensuring a comprehensive understanding of project specifications</w:t>
+      </w:r>
+      <w:r>
+        <w:t xml:space="preserve"> as well as </w:t>
+      </w:r>
+      <w:r>
+        <w:t xml:space="preserve">selection of the most suitable AI tool </w:t>
+      </w:r>
+      <w:r>
+        <w:t>to be used for integration</w:t>
+      </w:r>
+      <w:r>
+        <w:t>.</w:t>
       </w:r>
     </w:p>
     <w:p>
@@ -2094,7 +2134,19 @@
         <w:t>4/1/24</w:t>
       </w:r>
       <w:r>
-        <w:t>, outlining the project's architectural framework and strategic approach.</w:t>
+        <w:t>, outlining the project's architectural framework and strategic approach</w:t>
+      </w:r>
+      <w:r>
+        <w:t xml:space="preserve"> </w:t>
+      </w:r>
+      <w:r>
+        <w:t>accommodat</w:t>
+      </w:r>
+      <w:r>
+        <w:t>ing</w:t>
+      </w:r>
+      <w:r>
+        <w:t xml:space="preserve"> the selected third-party AI tool's integration.</w:t>
       </w:r>
     </w:p>
     <w:p>
@@ -2117,7 +2169,13 @@
         <w:t>1</w:t>
       </w:r>
       <w:r>
-        <w:t>/24, providing a representation of the software's key features and functionalities.</w:t>
+        <w:t xml:space="preserve">/24, providing a representation of the software's </w:t>
+      </w:r>
+      <w:r>
+        <w:t>integrated AI</w:t>
+      </w:r>
+      <w:r>
+        <w:t xml:space="preserve"> features and functionalities.</w:t>
       </w:r>
     </w:p>
     <w:p>
@@ -2152,7 +2210,13 @@
         <w:t>,</w:t>
       </w:r>
       <w:r>
-        <w:t xml:space="preserve"> delivering a fully functional and user-friendly interface.</w:t>
+        <w:t xml:space="preserve"> delivering a fully functional and user-friendly interface</w:t>
+      </w:r>
+      <w:r>
+        <w:t xml:space="preserve"> that incorporates AI interactions</w:t>
+      </w:r>
+      <w:r>
+        <w:t>.</w:t>
       </w:r>
     </w:p>
     <w:p>
@@ -2187,13 +2251,13 @@
         <w:t>1</w:t>
       </w:r>
       <w:r>
-        <w:t>/24, ensuring t</w:t>
-      </w:r>
-      <w:r>
-        <w:t xml:space="preserve">he </w:t>
-      </w:r>
-      <w:r>
-        <w:t>functionality and integration of backend systems.</w:t>
+        <w:t xml:space="preserve">/24, ensuring </w:t>
+      </w:r>
+      <w:r>
+        <w:t>backend logic and data processing capabilities supporting the AI integration</w:t>
+      </w:r>
+      <w:r>
+        <w:t>.</w:t>
       </w:r>
     </w:p>
     <w:p>
@@ -2245,7 +2309,13 @@
         <w:t>,</w:t>
       </w:r>
       <w:r>
-        <w:t xml:space="preserve"> ensuring that the software meets user expectations and requirements.</w:t>
+        <w:t xml:space="preserve"> ensuring </w:t>
+      </w:r>
+      <w:r>
+        <w:t>that end-user feedback on AI functionalities is gathered and addressed</w:t>
+      </w:r>
+      <w:r>
+        <w:t>.</w:t>
       </w:r>
     </w:p>
     <w:p>
@@ -2280,7 +2350,19 @@
         <w:t xml:space="preserve">, </w:t>
       </w:r>
       <w:r>
-        <w:t>ensuring the software is refined and optimized for performance.</w:t>
+        <w:t>ensuring the software is refined and</w:t>
+      </w:r>
+      <w:r>
+        <w:t xml:space="preserve"> the AI integration is</w:t>
+      </w:r>
+      <w:r>
+        <w:t xml:space="preserve"> optimized for</w:t>
+      </w:r>
+      <w:r>
+        <w:t xml:space="preserve"> stability and</w:t>
+      </w:r>
+      <w:r>
+        <w:t xml:space="preserve"> performance.</w:t>
       </w:r>
     </w:p>
     <w:p>
@@ -2347,7 +2429,10 @@
         <w:t xml:space="preserve">, </w:t>
       </w:r>
       <w:r>
-        <w:t>ensuring that team members are equipped with the necessary skills and understanding.</w:t>
+        <w:t>ensuring that team members are equipped with the necessary skills and understanding</w:t>
+      </w:r>
+      <w:r>
+        <w:t xml:space="preserve"> of the newly integrated AI.</w:t>
       </w:r>
     </w:p>
     <w:p>
@@ -2366,8 +2451,13 @@
       <w:r>
         <w:t xml:space="preserve"> </w:t>
       </w:r>
-      <w:r>
-        <w:t>months starting</w:t>
+      <w:proofErr w:type="gramStart"/>
+      <w:r>
+        <w:t>months</w:t>
+      </w:r>
+      <w:proofErr w:type="gramEnd"/>
+      <w:r>
+        <w:t xml:space="preserve"> starting</w:t>
       </w:r>
       <w:r>
         <w:t xml:space="preserve"> </w:t>
@@ -2405,7 +2495,16 @@
         <w:t>9/1/25</w:t>
       </w:r>
       <w:r>
-        <w:t xml:space="preserve"> post-deployment, addressing any issues and ensuring user satisfaction.</w:t>
+        <w:t xml:space="preserve"> post-deployment, addressing any issues and ensuring </w:t>
+      </w:r>
+      <w:r>
+        <w:t xml:space="preserve">maintenance and technical assistance for AI </w:t>
+      </w:r>
+      <w:r>
+        <w:t>functionalities</w:t>
+      </w:r>
+      <w:r>
+        <w:t>.</w:t>
       </w:r>
     </w:p>
     <w:p>
@@ -2488,6 +2587,7 @@
           <w:sz w:val="24"/>
           <w:szCs w:val="24"/>
         </w:rPr>
+        <w:lastRenderedPageBreak/>
         <w:t>Requirements</w:t>
       </w:r>
       <w:bookmarkEnd w:id="6"/>
@@ -2513,26 +2613,44 @@
         <w:t xml:space="preserve"> achieve success.  </w:t>
       </w:r>
     </w:p>
-    <w:p>
-      <w:pPr>
+    <w:p/>
+    <w:p>
+      <w:pPr>
+        <w:pStyle w:val="ListParagraph"/>
         <w:numPr>
           <w:ilvl w:val="0"/>
-          <w:numId w:val="4"/>
+          <w:numId w:val="7"/>
         </w:numPr>
       </w:pPr>
       <w:r>
-        <w:t>Develop and implement software functionalities that align with customer needs and industry standards.</w:t>
-      </w:r>
-    </w:p>
-    <w:p>
-      <w:pPr>
+        <w:t>Integrate artificial intelligence (AI) tools with NSE's current data analytics software product.</w:t>
+      </w:r>
+    </w:p>
+    <w:p>
+      <w:pPr>
+        <w:pStyle w:val="ListParagraph"/>
         <w:numPr>
           <w:ilvl w:val="0"/>
-          <w:numId w:val="4"/>
+          <w:numId w:val="7"/>
         </w:numPr>
       </w:pPr>
       <w:r>
-        <w:t>Solution must be implemented without disruption to operations</w:t>
+        <w:t>Conduct thorough research to identify evolving customer needs and preferences.</w:t>
+      </w:r>
+    </w:p>
+    <w:p>
+      <w:pPr>
+        <w:pStyle w:val="ListParagraph"/>
+        <w:numPr>
+          <w:ilvl w:val="0"/>
+          <w:numId w:val="7"/>
+        </w:numPr>
+      </w:pPr>
+      <w:r>
+        <w:t xml:space="preserve">Evaluate and select third-party AI tools that align with project objectives and customer </w:t>
+      </w:r>
+      <w:r>
+        <w:t>expectations</w:t>
       </w:r>
       <w:r>
         <w:t>.</w:t>
@@ -2540,6 +2658,90 @@
     </w:p>
     <w:p>
       <w:pPr>
+        <w:pStyle w:val="ListParagraph"/>
+        <w:numPr>
+          <w:ilvl w:val="0"/>
+          <w:numId w:val="7"/>
+        </w:numPr>
+      </w:pPr>
+      <w:r>
+        <w:t>Implement quality assurance processes to ensure the reliability, performance, and usability of the new software product.</w:t>
+      </w:r>
+    </w:p>
+    <w:p>
+      <w:pPr>
+        <w:pStyle w:val="ListParagraph"/>
+        <w:numPr>
+          <w:ilvl w:val="0"/>
+          <w:numId w:val="7"/>
+        </w:numPr>
+      </w:pPr>
+      <w:r>
+        <w:t>Create comprehensive documentation, including design specifications, user manuals, and technical guides.</w:t>
+      </w:r>
+    </w:p>
+    <w:p>
+      <w:pPr>
+        <w:pStyle w:val="ListParagraph"/>
+        <w:numPr>
+          <w:ilvl w:val="0"/>
+          <w:numId w:val="7"/>
+        </w:numPr>
+      </w:pPr>
+      <w:r>
+        <w:t>Provide training sessions and knowledge transfer activities for end-users, stakeholders, and support teams.</w:t>
+      </w:r>
+    </w:p>
+    <w:p>
+      <w:pPr>
+        <w:pStyle w:val="ListParagraph"/>
+        <w:numPr>
+          <w:ilvl w:val="0"/>
+          <w:numId w:val="7"/>
+        </w:numPr>
+      </w:pPr>
+      <w:r>
+        <w:t>Develop marketing strategies and promotional activities to raise awareness and generate interest in the new product.</w:t>
+      </w:r>
+    </w:p>
+    <w:p>
+      <w:pPr>
+        <w:pStyle w:val="ListParagraph"/>
+        <w:numPr>
+          <w:ilvl w:val="0"/>
+          <w:numId w:val="7"/>
+        </w:numPr>
+      </w:pPr>
+      <w:r>
+        <w:t>Identify potential risks and develop mitigation strategies to minimize project disruptions and delays.</w:t>
+      </w:r>
+    </w:p>
+    <w:p>
+      <w:pPr>
+        <w:pStyle w:val="ListParagraph"/>
+        <w:numPr>
+          <w:ilvl w:val="0"/>
+          <w:numId w:val="7"/>
+        </w:numPr>
+      </w:pPr>
+      <w:r>
+        <w:t>Establish mechanisms for gathering feedback from customers and stakeholders to inform product improvements.</w:t>
+      </w:r>
+    </w:p>
+    <w:p>
+      <w:pPr>
+        <w:pStyle w:val="ListParagraph"/>
+        <w:numPr>
+          <w:ilvl w:val="0"/>
+          <w:numId w:val="7"/>
+        </w:numPr>
+      </w:pPr>
+      <w:r>
+        <w:t>Define key performance indicators (KPIs) to measure the success of the project, including customer adoption rates, revenue growth, and customer satisfaction levels.</w:t>
+      </w:r>
+    </w:p>
+    <w:p>
+      <w:pPr>
         <w:ind w:left="360"/>
       </w:pPr>
     </w:p>
@@ -2559,7 +2761,6 @@
     <w:p>
       <w:pPr>
         <w:pStyle w:val="Heading2"/>
-        <w:ind w:left="360"/>
         <w:rPr>
           <w:rFonts w:asciiTheme="minorHAnsi" w:hAnsiTheme="minorHAnsi" w:cstheme="minorHAnsi"/>
           <w:sz w:val="24"/>
@@ -2598,46 +2799,200 @@
     </w:p>
     <w:p>
       <w:pPr>
+        <w:ind w:left="360"/>
+      </w:pPr>
+    </w:p>
+    <w:p>
+      <w:pPr>
+        <w:pStyle w:val="ListParagraph"/>
         <w:numPr>
           <w:ilvl w:val="0"/>
-          <w:numId w:val="4"/>
+          <w:numId w:val="8"/>
         </w:numPr>
       </w:pPr>
       <w:r>
-        <w:t>The project must adhere to the allocated budget for all phases and activities.</w:t>
-      </w:r>
-    </w:p>
-    <w:p>
-      <w:pPr>
+        <w:t xml:space="preserve">The project must adhere to the allocated budget </w:t>
+      </w:r>
+      <w:r>
+        <w:t xml:space="preserve">of $850,000 </w:t>
+      </w:r>
+      <w:r>
+        <w:t>for all phases and activities.</w:t>
+      </w:r>
+    </w:p>
+    <w:p>
+      <w:pPr>
+        <w:pStyle w:val="ListParagraph"/>
         <w:numPr>
           <w:ilvl w:val="0"/>
-          <w:numId w:val="4"/>
+          <w:numId w:val="8"/>
         </w:numPr>
       </w:pPr>
       <w:r>
-        <w:t>Strict timelines are set for each project phase, and any delays should be minimized to meet overall project deadlines.</w:t>
-      </w:r>
-    </w:p>
-    <w:p>
-      <w:pPr>
+        <w:t>A due date of 4/1/2026</w:t>
+      </w:r>
+      <w:r>
+        <w:t xml:space="preserve"> </w:t>
+      </w:r>
+      <w:r>
+        <w:t>is to be met for</w:t>
+      </w:r>
+      <w:r>
+        <w:t xml:space="preserve"> project </w:t>
+      </w:r>
+      <w:r>
+        <w:t>completion</w:t>
+      </w:r>
+      <w:r>
+        <w:t>, and any delays should be minimized to meet overall project deadlines.</w:t>
+      </w:r>
+    </w:p>
+    <w:p>
+      <w:pPr>
+        <w:pStyle w:val="ListParagraph"/>
         <w:numPr>
           <w:ilvl w:val="0"/>
-          <w:numId w:val="4"/>
+          <w:numId w:val="8"/>
         </w:numPr>
       </w:pPr>
       <w:r>
-        <w:t>Limited availability of skilled resources, particularly in specialized areas like software development and testing.</w:t>
-      </w:r>
-    </w:p>
-    <w:p>
-      <w:pPr>
+        <w:t>A</w:t>
+      </w:r>
+      <w:r>
+        <w:t xml:space="preserve">vailability of </w:t>
+      </w:r>
+      <w:r>
+        <w:t xml:space="preserve">a </w:t>
+      </w:r>
+      <w:r>
+        <w:t>skilled workforce and access to necessary technologies, including AI tools, which may be limited or constrained by organizational capacity or external factors.</w:t>
+      </w:r>
+    </w:p>
+    <w:p>
+      <w:pPr>
+        <w:pStyle w:val="ListParagraph"/>
         <w:numPr>
           <w:ilvl w:val="0"/>
-          <w:numId w:val="4"/>
+          <w:numId w:val="8"/>
         </w:numPr>
       </w:pPr>
       <w:r>
-        <w:t>Adherence to specific technical standards and compatibility requirements.</w:t>
+        <w:lastRenderedPageBreak/>
+        <w:t>The project must adapt to changes in the market, customer preferences, and technological advancements, requiring flexibility to respond to external influences while maintaining project objectives and timelines.</w:t>
+      </w:r>
+    </w:p>
+    <w:p>
+      <w:pPr>
+        <w:pStyle w:val="ListParagraph"/>
+        <w:numPr>
+          <w:ilvl w:val="0"/>
+          <w:numId w:val="8"/>
+        </w:numPr>
+      </w:pPr>
+      <w:r>
+        <w:t>C</w:t>
+      </w:r>
+      <w:r>
+        <w:t>ompl</w:t>
+      </w:r>
+      <w:r>
+        <w:t>iance</w:t>
+      </w:r>
+      <w:r>
+        <w:t xml:space="preserve"> with industry regulations and data privacy laws </w:t>
+      </w:r>
+      <w:r>
+        <w:t>concerning</w:t>
+      </w:r>
+      <w:r>
+        <w:t xml:space="preserve"> software design, functionality, and data handling practices to ensure legal and ethical standards are met.</w:t>
+      </w:r>
+    </w:p>
+    <w:p>
+      <w:pPr>
+        <w:pStyle w:val="ListParagraph"/>
+        <w:numPr>
+          <w:ilvl w:val="0"/>
+          <w:numId w:val="8"/>
+        </w:numPr>
+      </w:pPr>
+      <w:r>
+        <w:t>AI</w:t>
+      </w:r>
+      <w:r>
+        <w:t xml:space="preserve"> compatib</w:t>
+      </w:r>
+      <w:r>
+        <w:t>ility</w:t>
+      </w:r>
+      <w:r>
+        <w:t xml:space="preserve"> with </w:t>
+      </w:r>
+      <w:r>
+        <w:t xml:space="preserve">the </w:t>
+      </w:r>
+      <w:r>
+        <w:t xml:space="preserve">existing </w:t>
+      </w:r>
+      <w:r>
+        <w:t xml:space="preserve">data analytics platform imposing </w:t>
+      </w:r>
+      <w:r>
+        <w:t>constraints on integration processe</w:t>
+      </w:r>
+      <w:r>
+        <w:t>s</w:t>
+      </w:r>
+      <w:r>
+        <w:t>.</w:t>
+      </w:r>
+    </w:p>
+    <w:p>
+      <w:pPr>
+        <w:pStyle w:val="ListParagraph"/>
+        <w:numPr>
+          <w:ilvl w:val="0"/>
+          <w:numId w:val="8"/>
+        </w:numPr>
+      </w:pPr>
+      <w:r>
+        <w:t>R</w:t>
+      </w:r>
+      <w:r>
+        <w:t>eli</w:t>
+      </w:r>
+      <w:r>
+        <w:t>ance</w:t>
+      </w:r>
+      <w:r>
+        <w:t xml:space="preserve"> on third-party vendors or suppliers for AI tools, imposing constraints on project timelines, costs, and decision-making processes.</w:t>
+      </w:r>
+    </w:p>
+    <w:p>
+      <w:pPr>
+        <w:pStyle w:val="ListParagraph"/>
+        <w:numPr>
+          <w:ilvl w:val="0"/>
+          <w:numId w:val="8"/>
+        </w:numPr>
+      </w:pPr>
+      <w:r>
+        <w:t>A</w:t>
+      </w:r>
+      <w:r>
+        <w:t>lign</w:t>
+      </w:r>
+      <w:r>
+        <w:t>ment</w:t>
+      </w:r>
+      <w:r>
+        <w:t xml:space="preserve"> with organizational policies</w:t>
+      </w:r>
+      <w:r>
+        <w:t xml:space="preserve"> and</w:t>
+      </w:r>
+      <w:r>
+        <w:t xml:space="preserve"> procedures, imposing constraints on project planning, execution, and decision-making processes to ensure compliance with internal guidelines and standards.</w:t>
       </w:r>
     </w:p>
     <w:p>
@@ -2681,44 +3036,113 @@
     </w:p>
     <w:p>
       <w:pPr>
+        <w:ind w:left="360"/>
+      </w:pPr>
+    </w:p>
+    <w:p>
+      <w:pPr>
+        <w:pStyle w:val="ListParagraph"/>
         <w:numPr>
           <w:ilvl w:val="0"/>
-          <w:numId w:val="4"/>
+          <w:numId w:val="9"/>
         </w:numPr>
       </w:pPr>
       <w:r>
-        <w:t>This project has the full support of the project sponsor, stakeholders, and all departments</w:t>
-      </w:r>
-      <w:r>
-        <w:t>.</w:t>
-      </w:r>
-    </w:p>
-    <w:p>
-      <w:pPr>
+        <w:t>S</w:t>
+      </w:r>
+      <w:r>
+        <w:t>ufficient funding available for the purchase of necessary hardware, software components, and third-party AI tools, as well as for development, marketing, training, and ongoing support activities.</w:t>
+      </w:r>
+    </w:p>
+    <w:p>
+      <w:pPr>
+        <w:pStyle w:val="ListParagraph"/>
         <w:numPr>
           <w:ilvl w:val="0"/>
-          <w:numId w:val="4"/>
+          <w:numId w:val="9"/>
         </w:numPr>
       </w:pPr>
       <w:r>
-        <w:t>The purpose of this project will be communicated throughout the company prior to deployment</w:t>
-      </w:r>
-      <w:r>
-        <w:t>.</w:t>
-      </w:r>
-    </w:p>
-    <w:p>
-      <w:pPr>
+        <w:t>Team leaders</w:t>
+      </w:r>
+      <w:r>
+        <w:t xml:space="preserve"> will provide the necessary support for the successful completion of the project, including resource allocation, collaboration, and alignment with project objectives.</w:t>
+      </w:r>
+    </w:p>
+    <w:p>
+      <w:pPr>
+        <w:pStyle w:val="ListParagraph"/>
         <w:numPr>
           <w:ilvl w:val="0"/>
-          <w:numId w:val="4"/>
+          <w:numId w:val="9"/>
         </w:numPr>
       </w:pPr>
       <w:r>
-        <w:t>R</w:t>
-      </w:r>
-      <w:r>
-        <w:t>equired software tools for development, testing, and deployment will be available and accessible throughout the project.</w:t>
+        <w:t>E</w:t>
+      </w:r>
+      <w:r>
+        <w:t>xecutive-level support and backing from the leadership team at NSE, ensuring endorsement, commitment, and prioritization of project goals and objectives.</w:t>
+      </w:r>
+    </w:p>
+    <w:p>
+      <w:pPr>
+        <w:pStyle w:val="ListParagraph"/>
+        <w:numPr>
+          <w:ilvl w:val="0"/>
+          <w:numId w:val="9"/>
+        </w:numPr>
+      </w:pPr>
+      <w:r>
+        <w:t>Collaboration with third-party vendors or suppliers for AI tools will be effective and cooperative, enabling timely acquisition, integration, and support to meet project requirements.</w:t>
+      </w:r>
+    </w:p>
+    <w:p>
+      <w:pPr>
+        <w:pStyle w:val="ListParagraph"/>
+        <w:numPr>
+          <w:ilvl w:val="0"/>
+          <w:numId w:val="9"/>
+        </w:numPr>
+      </w:pPr>
+      <w:r>
+        <w:t>The selected AI tools for integration with NSE's data analytics platform are mature, reliable, and compatible, allowing for smooth integration and minimal technical challenges during development and deployment.</w:t>
+      </w:r>
+    </w:p>
+    <w:p>
+      <w:pPr>
+        <w:pStyle w:val="ListParagraph"/>
+        <w:numPr>
+          <w:ilvl w:val="0"/>
+          <w:numId w:val="9"/>
+        </w:numPr>
+      </w:pPr>
+      <w:r>
+        <w:t>Stakeholders, including end-users, customers, and support teams, will actively participate in project activities, providing feedback, guidance, and support to ensure project success.</w:t>
+      </w:r>
+    </w:p>
+    <w:p>
+      <w:pPr>
+        <w:pStyle w:val="ListParagraph"/>
+        <w:numPr>
+          <w:ilvl w:val="0"/>
+          <w:numId w:val="9"/>
+        </w:numPr>
+      </w:pPr>
+      <w:r>
+        <w:t>The project manager and team will effectively manage project scope, resources, timelines, and risks, employing best practices and methodologies to deliver the project on schedule and within budget.</w:t>
+      </w:r>
+    </w:p>
+    <w:p>
+      <w:pPr>
+        <w:pStyle w:val="ListParagraph"/>
+        <w:numPr>
+          <w:ilvl w:val="0"/>
+          <w:numId w:val="9"/>
+        </w:numPr>
+      </w:pPr>
+      <w:r>
+        <w:lastRenderedPageBreak/>
+        <w:t>The project will comply with relevant industry regulations, standards, and data privacy laws, ensuring legal and ethical practices in software development, data handling, and customer interactions.</w:t>
       </w:r>
     </w:p>
     <w:p>
@@ -2751,18 +3175,16 @@
     <w:p>
       <w:pPr>
         <w:ind w:left="360"/>
-      </w:pPr>
-      <w:r>
-        <w:t>The New Solutions Enterprise New Product Launch project involves the development and launch of a new software product by New Solutions Enterprise (NSE). The project aims to create a software product that meets the newly evolving needs of customers. While specific features and functionalities may be integrated, the desired outcome is clear: the addition of an innovative software product to NSE's product line. This provides a comprehensive understanding of what is included in the product, laying the groundwork for effective project management and successful delivery.</w:t>
-      </w:r>
-    </w:p>
-    <w:p>
-      <w:pPr>
         <w:rPr>
           <w:iCs/>
-          <w:color w:val="FF0000"/>
-        </w:rPr>
-      </w:pPr>
+        </w:rPr>
+      </w:pPr>
+      <w:r>
+        <w:rPr>
+          <w:iCs/>
+        </w:rPr>
+        <w:t>The NSE New Product Launch project involves the development and launch of an innovative software product by New Solutions Enterprise (NSE). The primary objective is to address the pressing business issues of declining sales, innovation stagnation, and decreased customer satisfaction by introducing a new software product that integrates artificial intelligence (AI) tools with NSE's existing data analytics platform. The goal is to create a cutting-edge software solution that meets the evolving needs of customers while leveraging AI technology to enhance functionality and performance. This initiative aims to revitalize NSE's market relevance and competitiveness in the software industry, laying the foundation for future growth and success.</w:t>
+      </w:r>
     </w:p>
     <w:p>
       <w:pPr>
@@ -2809,7 +3231,6 @@
         </w:rPr>
       </w:pPr>
       <w:r>
-        <w:lastRenderedPageBreak/>
         <w:t xml:space="preserve">The following risks for the </w:t>
       </w:r>
       <w:r>
@@ -2827,111 +3248,134 @@
     </w:p>
     <w:p>
       <w:pPr>
-        <w:pStyle w:val="NoSpacing"/>
+        <w:ind w:left="360"/>
+        <w:rPr>
+          <w:color w:val="008000"/>
+        </w:rPr>
+      </w:pPr>
+    </w:p>
+    <w:p>
+      <w:pPr>
+        <w:pStyle w:val="ListParagraph"/>
         <w:numPr>
           <w:ilvl w:val="0"/>
-          <w:numId w:val="4"/>
+          <w:numId w:val="10"/>
         </w:numPr>
-        <w:rPr>
-          <w:rFonts w:asciiTheme="minorHAnsi" w:hAnsiTheme="minorHAnsi" w:cstheme="minorHAnsi"/>
-          <w:sz w:val="24"/>
-          <w:szCs w:val="24"/>
-        </w:rPr>
-      </w:pPr>
-      <w:r>
-        <w:rPr>
-          <w:rFonts w:asciiTheme="minorHAnsi" w:hAnsiTheme="minorHAnsi" w:cstheme="minorHAnsi"/>
-          <w:sz w:val="24"/>
-          <w:szCs w:val="24"/>
-        </w:rPr>
-        <w:t>Changes in market demand for the new software product may impact project success.</w:t>
-      </w:r>
-    </w:p>
-    <w:p>
-      <w:pPr>
-        <w:pStyle w:val="NoSpacing"/>
+      </w:pPr>
+      <w:r>
+        <w:t>The integration of AI tools with NSE's existing data analytics platform may encounter technical challenges, such as compatibility issues</w:t>
+      </w:r>
+      <w:r>
+        <w:t xml:space="preserve"> or </w:t>
+      </w:r>
+      <w:r>
+        <w:t>data integration problems.</w:t>
+      </w:r>
+    </w:p>
+    <w:p>
+      <w:pPr>
+        <w:pStyle w:val="ListParagraph"/>
         <w:numPr>
           <w:ilvl w:val="0"/>
-          <w:numId w:val="4"/>
+          <w:numId w:val="10"/>
         </w:numPr>
-        <w:rPr>
-          <w:rFonts w:asciiTheme="minorHAnsi" w:hAnsiTheme="minorHAnsi" w:cstheme="minorHAnsi"/>
-          <w:sz w:val="24"/>
-          <w:szCs w:val="24"/>
-        </w:rPr>
-      </w:pPr>
-      <w:r>
-        <w:rPr>
-          <w:rFonts w:asciiTheme="minorHAnsi" w:hAnsiTheme="minorHAnsi" w:cstheme="minorHAnsi"/>
-          <w:sz w:val="24"/>
-          <w:szCs w:val="24"/>
-        </w:rPr>
-        <w:t>Unforeseen technological obstacles during development may affect project timelines.</w:t>
-      </w:r>
-    </w:p>
-    <w:p>
-      <w:pPr>
-        <w:pStyle w:val="NoSpacing"/>
+      </w:pPr>
+      <w:r>
+        <w:t>The</w:t>
+      </w:r>
+      <w:r>
+        <w:t xml:space="preserve"> new software product may not be well-received by the target market, resulting in low customer adoption rates and reduced sales revenue</w:t>
+      </w:r>
+      <w:r>
+        <w:t>.</w:t>
+      </w:r>
+    </w:p>
+    <w:p>
+      <w:pPr>
+        <w:pStyle w:val="ListParagraph"/>
         <w:numPr>
           <w:ilvl w:val="0"/>
-          <w:numId w:val="4"/>
+          <w:numId w:val="10"/>
         </w:numPr>
-        <w:rPr>
-          <w:rFonts w:asciiTheme="minorHAnsi" w:hAnsiTheme="minorHAnsi" w:cstheme="minorHAnsi"/>
-          <w:sz w:val="24"/>
-          <w:szCs w:val="24"/>
-        </w:rPr>
-      </w:pPr>
-      <w:r>
-        <w:rPr>
-          <w:rFonts w:asciiTheme="minorHAnsi" w:hAnsiTheme="minorHAnsi" w:cstheme="minorHAnsi"/>
-          <w:sz w:val="24"/>
-          <w:szCs w:val="24"/>
-        </w:rPr>
-        <w:t>Resistance or difficulties in user acceptance could impact the success of the deployed software.</w:t>
-      </w:r>
-    </w:p>
-    <w:p>
-      <w:pPr>
-        <w:pStyle w:val="NoSpacing"/>
+      </w:pPr>
+      <w:r>
+        <w:t>Limited availability of skilled workforce, technology resources, or budgetary constraints may hinder project execution</w:t>
+      </w:r>
+      <w:r>
+        <w:t>.</w:t>
+      </w:r>
+    </w:p>
+    <w:p>
+      <w:pPr>
+        <w:pStyle w:val="ListParagraph"/>
         <w:numPr>
           <w:ilvl w:val="0"/>
-          <w:numId w:val="4"/>
+          <w:numId w:val="10"/>
         </w:numPr>
-        <w:rPr>
-          <w:rFonts w:asciiTheme="minorHAnsi" w:hAnsiTheme="minorHAnsi" w:cstheme="minorHAnsi"/>
-          <w:sz w:val="24"/>
-          <w:szCs w:val="24"/>
-        </w:rPr>
-      </w:pPr>
-      <w:r>
-        <w:rPr>
-          <w:rFonts w:asciiTheme="minorHAnsi" w:hAnsiTheme="minorHAnsi" w:cstheme="minorHAnsi"/>
-          <w:sz w:val="24"/>
-          <w:szCs w:val="24"/>
-        </w:rPr>
-        <w:t>Adherence to budget constraints is crucial, and unforeseen expenses could pose a risk.</w:t>
-      </w:r>
-    </w:p>
-    <w:p>
-      <w:pPr>
-        <w:pStyle w:val="NoSpacing"/>
-        <w:rPr>
-          <w:rFonts w:asciiTheme="minorHAnsi" w:hAnsiTheme="minorHAnsi"/>
-          <w:sz w:val="24"/>
-          <w:szCs w:val="24"/>
-        </w:rPr>
-      </w:pPr>
-    </w:p>
-    <w:p>
-      <w:pPr>
-        <w:pStyle w:val="NoSpacing"/>
-        <w:rPr>
-          <w:rFonts w:asciiTheme="minorHAnsi" w:hAnsiTheme="minorHAnsi"/>
-          <w:sz w:val="24"/>
-          <w:szCs w:val="24"/>
-        </w:rPr>
-      </w:pPr>
+      </w:pPr>
+      <w:r>
+        <w:t>Reliance on third-party vendors or suppliers for AI tools introduces risks related to dependency on external entities.</w:t>
+      </w:r>
+    </w:p>
+    <w:p>
+      <w:pPr>
+        <w:pStyle w:val="ListParagraph"/>
+        <w:numPr>
+          <w:ilvl w:val="0"/>
+          <w:numId w:val="10"/>
+        </w:numPr>
+      </w:pPr>
+      <w:r>
+        <w:t>Failure to comply with industry regulations, data privacy laws, or licensing requirements may result in legal liabilities, fines, or reputational damage to NSE.</w:t>
+      </w:r>
+    </w:p>
+    <w:p>
+      <w:pPr>
+        <w:pStyle w:val="ListParagraph"/>
+        <w:numPr>
+          <w:ilvl w:val="0"/>
+          <w:numId w:val="10"/>
+        </w:numPr>
+      </w:pPr>
+      <w:r>
+        <w:t>Changes in project scope, requirements, or stakeholder expectations may occur during project execution,</w:t>
+      </w:r>
+      <w:r>
+        <w:t xml:space="preserve"> potentially</w:t>
+      </w:r>
+      <w:r>
+        <w:t xml:space="preserve"> leading to scope creep.</w:t>
+      </w:r>
+    </w:p>
+    <w:p>
+      <w:pPr>
+        <w:pStyle w:val="ListParagraph"/>
+        <w:numPr>
+          <w:ilvl w:val="0"/>
+          <w:numId w:val="10"/>
+        </w:numPr>
+      </w:pPr>
+      <w:r>
+        <w:t xml:space="preserve">Rapid advancements in AI technology and competitive offerings from rival companies may pose a risk of NSE's new product being </w:t>
+      </w:r>
+      <w:r>
+        <w:t>minimized</w:t>
+      </w:r>
+      <w:r>
+        <w:t xml:space="preserve"> or outperformed in the market.</w:t>
+      </w:r>
+    </w:p>
+    <w:p>
+      <w:pPr>
+        <w:pStyle w:val="ListParagraph"/>
+        <w:numPr>
+          <w:ilvl w:val="0"/>
+          <w:numId w:val="10"/>
+        </w:numPr>
+      </w:pPr>
+      <w:r>
+        <w:t>Resistance to change or lack of user training and support may hinder user adoption of the new software product.</w:t>
+      </w:r>
     </w:p>
     <w:p>
       <w:pPr>
@@ -2952,6 +3396,7 @@
           <w:sz w:val="28"/>
           <w:szCs w:val="28"/>
         </w:rPr>
+        <w:lastRenderedPageBreak/>
         <w:t>Project Deliverables</w:t>
       </w:r>
       <w:bookmarkEnd w:id="11"/>
@@ -2974,60 +3419,122 @@
         <w:t xml:space="preserve"> project.  Any changes to these deliverables must be approved by the project sponsor.</w:t>
       </w:r>
     </w:p>
-    <w:p>
-      <w:pPr>
-        <w:numPr>
-          <w:ilvl w:val="0"/>
-          <w:numId w:val="4"/>
-        </w:numPr>
-      </w:pPr>
-      <w:r>
-        <w:t>A fully developed and tested software product meeting specified requirements.</w:t>
-      </w:r>
-    </w:p>
-    <w:p>
-      <w:pPr>
-        <w:numPr>
-          <w:ilvl w:val="0"/>
-          <w:numId w:val="4"/>
-        </w:numPr>
-      </w:pPr>
-      <w:r>
-        <w:t>Complete documentation covering user manuals, technical specifications, and system architecture.</w:t>
-      </w:r>
-    </w:p>
-    <w:p>
-      <w:pPr>
-        <w:numPr>
-          <w:ilvl w:val="0"/>
-          <w:numId w:val="4"/>
-        </w:numPr>
-      </w:pPr>
-      <w:r>
-        <w:t>Periodic reports detailing the progress, challenges, and achievements throughout the project lifecycle to keep stakeholders informed.</w:t>
-      </w:r>
-    </w:p>
-    <w:p>
-      <w:pPr>
-        <w:numPr>
-          <w:ilvl w:val="0"/>
-          <w:numId w:val="4"/>
-        </w:numPr>
-      </w:pPr>
-      <w:r>
-        <w:t>Documentation of the results and feedback gathered during the user acceptance testing phase, influencing any necessary refinements.</w:t>
-      </w:r>
-    </w:p>
+    <w:p/>
     <w:p>
       <w:pPr>
         <w:pStyle w:val="ListParagraph"/>
         <w:numPr>
           <w:ilvl w:val="0"/>
-          <w:numId w:val="4"/>
+          <w:numId w:val="11"/>
         </w:numPr>
       </w:pPr>
       <w:r>
-        <w:t>Reports on the ongoing monitoring and optimization efforts, ensuring the software's continued efficiency and effectiveness.</w:t>
+        <w:t>The primary deliverable of the project is the new software product that integrates artificial intelligence (AI) tools with NSE's existing data analytics platform to meet the evolving needs of customers.</w:t>
+      </w:r>
+    </w:p>
+    <w:p>
+      <w:pPr>
+        <w:pStyle w:val="ListParagraph"/>
+        <w:numPr>
+          <w:ilvl w:val="0"/>
+          <w:numId w:val="11"/>
+        </w:numPr>
+      </w:pPr>
+      <w:r>
+        <w:t>Comprehensive design specifications detailing the features, functionalities, and user interface design of the new software product.</w:t>
+      </w:r>
+    </w:p>
+    <w:p>
+      <w:pPr>
+        <w:pStyle w:val="ListParagraph"/>
+        <w:numPr>
+          <w:ilvl w:val="0"/>
+          <w:numId w:val="11"/>
+        </w:numPr>
+      </w:pPr>
+      <w:r>
+        <w:t xml:space="preserve">Documentation package </w:t>
+      </w:r>
+      <w:r>
+        <w:t>includ</w:t>
+      </w:r>
+      <w:r>
+        <w:t>ing</w:t>
+      </w:r>
+      <w:r>
+        <w:t xml:space="preserve"> user manuals, technical guides, and other documentation necessary for the installation, configuration, and operation of the new software product.</w:t>
+      </w:r>
+    </w:p>
+    <w:p>
+      <w:pPr>
+        <w:pStyle w:val="ListParagraph"/>
+        <w:numPr>
+          <w:ilvl w:val="0"/>
+          <w:numId w:val="11"/>
+        </w:numPr>
+      </w:pPr>
+      <w:r>
+        <w:t>Training materials and resources for end-users, stakeholders, and support teams to facilitate the adoption and usage of the new software product.</w:t>
+      </w:r>
+    </w:p>
+    <w:p>
+      <w:pPr>
+        <w:pStyle w:val="ListParagraph"/>
+        <w:numPr>
+          <w:ilvl w:val="0"/>
+          <w:numId w:val="11"/>
+        </w:numPr>
+      </w:pPr>
+      <w:r>
+        <w:t>Promotional materials, such as brochures, presentations, and website content, to raise awareness and generate interest in the new product.</w:t>
+      </w:r>
+    </w:p>
+    <w:p>
+      <w:pPr>
+        <w:pStyle w:val="ListParagraph"/>
+        <w:numPr>
+          <w:ilvl w:val="0"/>
+          <w:numId w:val="11"/>
+        </w:numPr>
+      </w:pPr>
+      <w:r>
+        <w:t>Reports documenting the results of quality assurance activities, including testing protocols, test cases, and test results.</w:t>
+      </w:r>
+    </w:p>
+    <w:p>
+      <w:pPr>
+        <w:pStyle w:val="ListParagraph"/>
+        <w:numPr>
+          <w:ilvl w:val="0"/>
+          <w:numId w:val="11"/>
+        </w:numPr>
+      </w:pPr>
+      <w:r>
+        <w:t>A plan for providing ongoing support and maintenance for the new software product after deployment, including troubleshooting procedures and service level agreements (SLAs).</w:t>
+      </w:r>
+    </w:p>
+    <w:p>
+      <w:pPr>
+        <w:pStyle w:val="ListParagraph"/>
+        <w:numPr>
+          <w:ilvl w:val="0"/>
+          <w:numId w:val="11"/>
+        </w:numPr>
+      </w:pPr>
+      <w:r>
+        <w:t>Mechanisms for gathering feedback from customers and stakeholders to inform future product improvements and enhancements.</w:t>
+      </w:r>
+    </w:p>
+    <w:p>
+      <w:pPr>
+        <w:pStyle w:val="ListParagraph"/>
+        <w:numPr>
+          <w:ilvl w:val="0"/>
+          <w:numId w:val="11"/>
+        </w:numPr>
+      </w:pPr>
+      <w:r>
+        <w:t>A comprehensive report documenting the project activities, outcomes, lessons learned, and recommendations for future projects, signaling the formal closure of the NSE New Product Launch project.</w:t>
       </w:r>
     </w:p>
     <w:p/>
@@ -4535,7 +5042,7 @@
                 <w:rFonts w:asciiTheme="minorHAnsi" w:hAnsiTheme="minorHAnsi" w:cs="Arial"/>
                 <w:sz w:val="20"/>
               </w:rPr>
-              <w:t>500,000</w:t>
+              <w:t>8,500</w:t>
             </w:r>
           </w:p>
         </w:tc>
@@ -4545,28 +5052,40 @@
           <w:tcPr>
             <w:tcW w:w="6120" w:type="dxa"/>
             <w:tcBorders>
-              <w:top w:val="dotted" w:sz="4" w:space="0" w:color="auto"/>
               <w:bottom w:val="dotted" w:sz="4" w:space="0" w:color="auto"/>
             </w:tcBorders>
           </w:tcPr>
           <w:p>
             <w:pPr>
-              <w:pStyle w:val="CovTableText"/>
-              <w:numPr>
-                <w:ilvl w:val="0"/>
-                <w:numId w:val="6"/>
-              </w:numPr>
-              <w:rPr>
-                <w:rFonts w:asciiTheme="minorHAnsi" w:hAnsiTheme="minorHAnsi" w:cs="Arial"/>
-                <w:sz w:val="20"/>
+              <w:pStyle w:val="Header"/>
+              <w:tabs>
+                <w:tab w:val="clear" w:pos="4680"/>
+                <w:tab w:val="clear" w:pos="9360"/>
+                <w:tab w:val="left" w:pos="360"/>
+              </w:tabs>
+              <w:spacing w:before="60" w:after="60"/>
+              <w:rPr>
+                <w:rFonts w:cs="Arial"/>
+                <w:sz w:val="20"/>
+                <w:szCs w:val="20"/>
               </w:rPr>
             </w:pPr>
             <w:r>
               <w:rPr>
-                <w:rFonts w:asciiTheme="minorHAnsi" w:hAnsiTheme="minorHAnsi" w:cs="Arial"/>
-                <w:sz w:val="20"/>
-              </w:rPr>
-              <w:t>Marketing and Launch</w:t>
+                <w:rFonts w:cs="Arial"/>
+                <w:sz w:val="20"/>
+                <w:szCs w:val="20"/>
+              </w:rPr>
+              <w:t>•</w:t>
+            </w:r>
+            <w:r>
+              <w:rPr>
+                <w:rFonts w:cs="Arial"/>
+                <w:sz w:val="20"/>
+                <w:szCs w:val="20"/>
+              </w:rPr>
+              <w:tab/>
+              <w:t>Requirements Analysis</w:t>
             </w:r>
           </w:p>
         </w:tc>
@@ -4574,7 +5093,6 @@
           <w:tcPr>
             <w:tcW w:w="2070" w:type="dxa"/>
             <w:tcBorders>
-              <w:top w:val="dotted" w:sz="4" w:space="0" w:color="auto"/>
               <w:bottom w:val="dotted" w:sz="4" w:space="0" w:color="auto"/>
             </w:tcBorders>
           </w:tcPr>
@@ -4585,7 +5103,6 @@
                 <w:ilvl w:val="12"/>
                 <w:numId w:val="0"/>
               </w:numPr>
-              <w:ind w:left="360" w:hanging="360"/>
               <w:jc w:val="center"/>
               <w:rPr>
                 <w:rFonts w:asciiTheme="minorHAnsi" w:hAnsiTheme="minorHAnsi" w:cs="Arial"/>
@@ -4597,14 +5114,7 @@
                 <w:rFonts w:asciiTheme="minorHAnsi" w:hAnsiTheme="minorHAnsi" w:cs="Arial"/>
                 <w:sz w:val="20"/>
               </w:rPr>
-              <w:t>$</w:t>
-            </w:r>
-            <w:r>
-              <w:rPr>
-                <w:rFonts w:asciiTheme="minorHAnsi" w:hAnsiTheme="minorHAnsi" w:cs="Arial"/>
-                <w:sz w:val="20"/>
-              </w:rPr>
-              <w:t>200,000</w:t>
+              <w:t>$25,500</w:t>
             </w:r>
           </w:p>
         </w:tc>
@@ -4614,32 +5124,40 @@
           <w:tcPr>
             <w:tcW w:w="6120" w:type="dxa"/>
             <w:tcBorders>
-              <w:top w:val="dotted" w:sz="4" w:space="0" w:color="auto"/>
               <w:bottom w:val="dotted" w:sz="4" w:space="0" w:color="auto"/>
             </w:tcBorders>
           </w:tcPr>
           <w:p>
             <w:pPr>
-              <w:pStyle w:val="CovTableText"/>
-              <w:numPr>
-                <w:ilvl w:val="0"/>
-                <w:numId w:val="5"/>
-              </w:numPr>
+              <w:pStyle w:val="Header"/>
               <w:tabs>
+                <w:tab w:val="clear" w:pos="4680"/>
+                <w:tab w:val="clear" w:pos="9360"/>
                 <w:tab w:val="left" w:pos="360"/>
               </w:tabs>
-              <w:rPr>
-                <w:rFonts w:asciiTheme="minorHAnsi" w:hAnsiTheme="minorHAnsi" w:cs="Arial"/>
-                <w:sz w:val="24"/>
-                <w:szCs w:val="24"/>
+              <w:spacing w:before="60" w:after="60"/>
+              <w:rPr>
+                <w:rFonts w:cs="Arial"/>
+                <w:sz w:val="20"/>
+                <w:szCs w:val="20"/>
               </w:rPr>
             </w:pPr>
             <w:r>
               <w:rPr>
-                <w:rFonts w:asciiTheme="minorHAnsi" w:hAnsiTheme="minorHAnsi" w:cs="Arial"/>
-                <w:sz w:val="20"/>
-              </w:rPr>
-              <w:t>Training and Implementation</w:t>
+                <w:rFonts w:cs="Arial"/>
+                <w:sz w:val="20"/>
+                <w:szCs w:val="20"/>
+              </w:rPr>
+              <w:t>•</w:t>
+            </w:r>
+            <w:r>
+              <w:rPr>
+                <w:rFonts w:cs="Arial"/>
+                <w:sz w:val="20"/>
+                <w:szCs w:val="20"/>
+              </w:rPr>
+              <w:tab/>
+              <w:t>Design &amp; Planning</w:t>
             </w:r>
           </w:p>
         </w:tc>
@@ -4647,7 +5165,6 @@
           <w:tcPr>
             <w:tcW w:w="2070" w:type="dxa"/>
             <w:tcBorders>
-              <w:top w:val="dotted" w:sz="4" w:space="0" w:color="auto"/>
               <w:bottom w:val="dotted" w:sz="4" w:space="0" w:color="auto"/>
             </w:tcBorders>
           </w:tcPr>
@@ -4658,7 +5175,6 @@
                 <w:ilvl w:val="12"/>
                 <w:numId w:val="0"/>
               </w:numPr>
-              <w:ind w:left="360" w:hanging="360"/>
               <w:jc w:val="center"/>
               <w:rPr>
                 <w:rFonts w:asciiTheme="minorHAnsi" w:hAnsiTheme="minorHAnsi" w:cs="Arial"/>
@@ -4670,14 +5186,7 @@
                 <w:rFonts w:asciiTheme="minorHAnsi" w:hAnsiTheme="minorHAnsi" w:cs="Arial"/>
                 <w:sz w:val="20"/>
               </w:rPr>
-              <w:t>$</w:t>
-            </w:r>
-            <w:r>
-              <w:rPr>
-                <w:rFonts w:asciiTheme="minorHAnsi" w:hAnsiTheme="minorHAnsi" w:cs="Arial"/>
-                <w:sz w:val="20"/>
-              </w:rPr>
-              <w:t>100,000</w:t>
+              <w:t>$68,000</w:t>
             </w:r>
           </w:p>
         </w:tc>
@@ -4687,33 +5196,41 @@
           <w:tcPr>
             <w:tcW w:w="6120" w:type="dxa"/>
             <w:tcBorders>
-              <w:top w:val="dotted" w:sz="4" w:space="0" w:color="auto"/>
               <w:bottom w:val="dotted" w:sz="4" w:space="0" w:color="auto"/>
             </w:tcBorders>
           </w:tcPr>
           <w:p>
             <w:pPr>
-              <w:pStyle w:val="CovTableText"/>
-              <w:numPr>
-                <w:ilvl w:val="0"/>
-                <w:numId w:val="5"/>
-              </w:numPr>
+              <w:pStyle w:val="Header"/>
               <w:tabs>
+                <w:tab w:val="clear" w:pos="4680"/>
+                <w:tab w:val="clear" w:pos="9360"/>
                 <w:tab w:val="left" w:pos="360"/>
               </w:tabs>
-              <w:rPr>
-                <w:rFonts w:asciiTheme="minorHAnsi" w:hAnsiTheme="minorHAnsi" w:cs="Arial"/>
-                <w:sz w:val="24"/>
-                <w:szCs w:val="24"/>
+              <w:spacing w:before="60" w:after="60"/>
+              <w:rPr>
+                <w:rFonts w:cs="Arial"/>
+                <w:sz w:val="20"/>
+                <w:szCs w:val="20"/>
               </w:rPr>
             </w:pPr>
             <w:r>
               <w:rPr>
-                <w:rFonts w:asciiTheme="minorHAnsi" w:hAnsiTheme="minorHAnsi" w:cs="Arial"/>
-                <w:sz w:val="20"/>
+                <w:rFonts w:cs="Arial"/>
+                <w:sz w:val="20"/>
+                <w:szCs w:val="20"/>
               </w:rPr>
               <w:lastRenderedPageBreak/>
-              <w:t>Product Maintenance</w:t>
+              <w:t>•</w:t>
+            </w:r>
+            <w:r>
+              <w:rPr>
+                <w:rFonts w:cs="Arial"/>
+                <w:sz w:val="20"/>
+                <w:szCs w:val="20"/>
+              </w:rPr>
+              <w:tab/>
+              <w:t>Prototyping</w:t>
             </w:r>
           </w:p>
         </w:tc>
@@ -4721,7 +5238,6 @@
           <w:tcPr>
             <w:tcW w:w="2070" w:type="dxa"/>
             <w:tcBorders>
-              <w:top w:val="dotted" w:sz="4" w:space="0" w:color="auto"/>
               <w:bottom w:val="dotted" w:sz="4" w:space="0" w:color="auto"/>
             </w:tcBorders>
           </w:tcPr>
@@ -4732,7 +5248,6 @@
                 <w:ilvl w:val="12"/>
                 <w:numId w:val="0"/>
               </w:numPr>
-              <w:ind w:left="360" w:hanging="360"/>
               <w:jc w:val="center"/>
               <w:rPr>
                 <w:rFonts w:asciiTheme="minorHAnsi" w:hAnsiTheme="minorHAnsi" w:cs="Arial"/>
@@ -4744,14 +5259,7 @@
                 <w:rFonts w:asciiTheme="minorHAnsi" w:hAnsiTheme="minorHAnsi" w:cs="Arial"/>
                 <w:sz w:val="20"/>
               </w:rPr>
-              <w:t>$</w:t>
-            </w:r>
-            <w:r>
-              <w:rPr>
-                <w:rFonts w:asciiTheme="minorHAnsi" w:hAnsiTheme="minorHAnsi" w:cs="Arial"/>
-                <w:sz w:val="20"/>
-              </w:rPr>
-              <w:t>50,000</w:t>
+              <w:t>$34,000</w:t>
             </w:r>
           </w:p>
         </w:tc>
@@ -4761,27 +5269,40 @@
           <w:tcPr>
             <w:tcW w:w="6120" w:type="dxa"/>
             <w:tcBorders>
-              <w:top w:val="dotted" w:sz="4" w:space="0" w:color="auto"/>
+              <w:bottom w:val="dotted" w:sz="4" w:space="0" w:color="auto"/>
             </w:tcBorders>
           </w:tcPr>
           <w:p>
             <w:pPr>
               <w:pStyle w:val="Header"/>
               <w:tabs>
+                <w:tab w:val="clear" w:pos="4680"/>
+                <w:tab w:val="clear" w:pos="9360"/>
                 <w:tab w:val="left" w:pos="360"/>
               </w:tabs>
               <w:spacing w:before="60" w:after="60"/>
               <w:rPr>
                 <w:rFonts w:cs="Arial"/>
-                <w:b/>
+                <w:sz w:val="20"/>
+                <w:szCs w:val="20"/>
               </w:rPr>
             </w:pPr>
             <w:r>
               <w:rPr>
                 <w:rFonts w:cs="Arial"/>
-                <w:b/>
-              </w:rPr>
-              <w:t>Total</w:t>
+                <w:sz w:val="20"/>
+                <w:szCs w:val="20"/>
+              </w:rPr>
+              <w:t>•</w:t>
+            </w:r>
+            <w:r>
+              <w:rPr>
+                <w:rFonts w:cs="Arial"/>
+                <w:sz w:val="20"/>
+                <w:szCs w:val="20"/>
+              </w:rPr>
+              <w:tab/>
+              <w:t>Frontend Development</w:t>
             </w:r>
           </w:p>
         </w:tc>
@@ -4789,7 +5310,7 @@
           <w:tcPr>
             <w:tcW w:w="2070" w:type="dxa"/>
             <w:tcBorders>
-              <w:top w:val="dotted" w:sz="4" w:space="0" w:color="auto"/>
+              <w:bottom w:val="dotted" w:sz="4" w:space="0" w:color="auto"/>
             </w:tcBorders>
           </w:tcPr>
           <w:p>
@@ -4802,9 +5323,805 @@
               <w:jc w:val="center"/>
               <w:rPr>
                 <w:rFonts w:asciiTheme="minorHAnsi" w:hAnsiTheme="minorHAnsi" w:cs="Arial"/>
+                <w:sz w:val="20"/>
+              </w:rPr>
+            </w:pPr>
+            <w:r>
+              <w:rPr>
+                <w:rFonts w:asciiTheme="minorHAnsi" w:hAnsiTheme="minorHAnsi" w:cs="Arial"/>
+                <w:sz w:val="20"/>
+              </w:rPr>
+              <w:t>$119,000</w:t>
+            </w:r>
+          </w:p>
+        </w:tc>
+      </w:tr>
+      <w:tr>
+        <w:tc>
+          <w:tcPr>
+            <w:tcW w:w="6120" w:type="dxa"/>
+            <w:tcBorders>
+              <w:bottom w:val="dotted" w:sz="4" w:space="0" w:color="auto"/>
+            </w:tcBorders>
+          </w:tcPr>
+          <w:p>
+            <w:pPr>
+              <w:pStyle w:val="Header"/>
+              <w:tabs>
+                <w:tab w:val="clear" w:pos="4680"/>
+                <w:tab w:val="clear" w:pos="9360"/>
+                <w:tab w:val="left" w:pos="360"/>
+              </w:tabs>
+              <w:spacing w:before="60" w:after="60"/>
+              <w:rPr>
+                <w:rFonts w:cs="Arial"/>
+                <w:sz w:val="20"/>
+                <w:szCs w:val="20"/>
+              </w:rPr>
+            </w:pPr>
+            <w:r>
+              <w:rPr>
+                <w:rFonts w:cs="Arial"/>
+                <w:sz w:val="20"/>
+                <w:szCs w:val="20"/>
+              </w:rPr>
+              <w:t>•</w:t>
+            </w:r>
+            <w:r>
+              <w:rPr>
+                <w:rFonts w:cs="Arial"/>
+                <w:sz w:val="20"/>
+                <w:szCs w:val="20"/>
+              </w:rPr>
+              <w:tab/>
+              <w:t>Backend Development</w:t>
+            </w:r>
+          </w:p>
+        </w:tc>
+        <w:tc>
+          <w:tcPr>
+            <w:tcW w:w="2070" w:type="dxa"/>
+            <w:tcBorders>
+              <w:bottom w:val="dotted" w:sz="4" w:space="0" w:color="auto"/>
+            </w:tcBorders>
+          </w:tcPr>
+          <w:p>
+            <w:pPr>
+              <w:pStyle w:val="CovTableText"/>
+              <w:numPr>
+                <w:ilvl w:val="12"/>
+                <w:numId w:val="0"/>
+              </w:numPr>
+              <w:jc w:val="center"/>
+              <w:rPr>
+                <w:rFonts w:asciiTheme="minorHAnsi" w:hAnsiTheme="minorHAnsi" w:cs="Arial"/>
+                <w:sz w:val="20"/>
+              </w:rPr>
+            </w:pPr>
+            <w:r>
+              <w:rPr>
+                <w:rFonts w:asciiTheme="minorHAnsi" w:hAnsiTheme="minorHAnsi" w:cs="Arial"/>
+                <w:sz w:val="20"/>
+              </w:rPr>
+              <w:t>$136,000</w:t>
+            </w:r>
+          </w:p>
+        </w:tc>
+      </w:tr>
+      <w:tr>
+        <w:tc>
+          <w:tcPr>
+            <w:tcW w:w="6120" w:type="dxa"/>
+            <w:tcBorders>
+              <w:bottom w:val="dotted" w:sz="4" w:space="0" w:color="auto"/>
+            </w:tcBorders>
+          </w:tcPr>
+          <w:p>
+            <w:pPr>
+              <w:pStyle w:val="Header"/>
+              <w:tabs>
+                <w:tab w:val="clear" w:pos="4680"/>
+                <w:tab w:val="clear" w:pos="9360"/>
+                <w:tab w:val="left" w:pos="360"/>
+              </w:tabs>
+              <w:spacing w:before="60" w:after="60"/>
+              <w:rPr>
+                <w:rFonts w:cs="Arial"/>
+                <w:sz w:val="20"/>
+                <w:szCs w:val="20"/>
+              </w:rPr>
+            </w:pPr>
+            <w:r>
+              <w:rPr>
+                <w:rFonts w:cs="Arial"/>
+                <w:sz w:val="20"/>
+                <w:szCs w:val="20"/>
+              </w:rPr>
+              <w:t>•</w:t>
+            </w:r>
+            <w:r>
+              <w:rPr>
+                <w:rFonts w:cs="Arial"/>
+                <w:sz w:val="20"/>
+                <w:szCs w:val="20"/>
+              </w:rPr>
+              <w:tab/>
+              <w:t>Integration &amp; Testing</w:t>
+            </w:r>
+          </w:p>
+        </w:tc>
+        <w:tc>
+          <w:tcPr>
+            <w:tcW w:w="2070" w:type="dxa"/>
+            <w:tcBorders>
+              <w:bottom w:val="dotted" w:sz="4" w:space="0" w:color="auto"/>
+            </w:tcBorders>
+          </w:tcPr>
+          <w:p>
+            <w:pPr>
+              <w:pStyle w:val="CovTableText"/>
+              <w:numPr>
+                <w:ilvl w:val="12"/>
+                <w:numId w:val="0"/>
+              </w:numPr>
+              <w:jc w:val="center"/>
+              <w:rPr>
+                <w:rFonts w:asciiTheme="minorHAnsi" w:hAnsiTheme="minorHAnsi" w:cs="Arial"/>
+                <w:sz w:val="20"/>
+              </w:rPr>
+            </w:pPr>
+            <w:r>
+              <w:rPr>
+                <w:rFonts w:asciiTheme="minorHAnsi" w:hAnsiTheme="minorHAnsi" w:cs="Arial"/>
+                <w:sz w:val="20"/>
+              </w:rPr>
+              <w:t>$85,000</w:t>
+            </w:r>
+          </w:p>
+        </w:tc>
+      </w:tr>
+      <w:tr>
+        <w:trPr>
+          <w:trHeight w:val="354"/>
+        </w:trPr>
+        <w:tc>
+          <w:tcPr>
+            <w:tcW w:w="6120" w:type="dxa"/>
+            <w:tcBorders>
+              <w:bottom w:val="dotted" w:sz="4" w:space="0" w:color="auto"/>
+            </w:tcBorders>
+          </w:tcPr>
+          <w:p>
+            <w:pPr>
+              <w:pStyle w:val="Header"/>
+              <w:numPr>
+                <w:ilvl w:val="0"/>
+                <w:numId w:val="5"/>
+              </w:numPr>
+              <w:tabs>
+                <w:tab w:val="clear" w:pos="4680"/>
+                <w:tab w:val="clear" w:pos="9360"/>
+                <w:tab w:val="left" w:pos="360"/>
+              </w:tabs>
+              <w:spacing w:before="60" w:after="60"/>
+              <w:rPr>
+                <w:rFonts w:cs="Arial"/>
+                <w:sz w:val="20"/>
+                <w:szCs w:val="20"/>
+              </w:rPr>
+            </w:pPr>
+            <w:r>
+              <w:rPr>
+                <w:rFonts w:cs="Arial"/>
+                <w:sz w:val="20"/>
+                <w:szCs w:val="20"/>
+              </w:rPr>
+              <w:t>User Acceptance Testing</w:t>
+            </w:r>
+          </w:p>
+        </w:tc>
+        <w:tc>
+          <w:tcPr>
+            <w:tcW w:w="2070" w:type="dxa"/>
+            <w:tcBorders>
+              <w:bottom w:val="dotted" w:sz="4" w:space="0" w:color="auto"/>
+            </w:tcBorders>
+          </w:tcPr>
+          <w:p>
+            <w:pPr>
+              <w:pStyle w:val="CovTableText"/>
+              <w:numPr>
+                <w:ilvl w:val="12"/>
+                <w:numId w:val="0"/>
+              </w:numPr>
+              <w:jc w:val="center"/>
+              <w:rPr>
+                <w:rFonts w:asciiTheme="minorHAnsi" w:hAnsiTheme="minorHAnsi" w:cs="Arial"/>
+                <w:sz w:val="20"/>
+              </w:rPr>
+            </w:pPr>
+            <w:r>
+              <w:rPr>
+                <w:rFonts w:asciiTheme="minorHAnsi" w:hAnsiTheme="minorHAnsi" w:cs="Arial"/>
+                <w:sz w:val="20"/>
+              </w:rPr>
+              <w:t>$34,000</w:t>
+            </w:r>
+          </w:p>
+        </w:tc>
+      </w:tr>
+      <w:tr>
+        <w:trPr>
+          <w:trHeight w:val="354"/>
+        </w:trPr>
+        <w:tc>
+          <w:tcPr>
+            <w:tcW w:w="6120" w:type="dxa"/>
+            <w:tcBorders>
+              <w:bottom w:val="dotted" w:sz="4" w:space="0" w:color="auto"/>
+            </w:tcBorders>
+          </w:tcPr>
+          <w:p>
+            <w:pPr>
+              <w:pStyle w:val="Header"/>
+              <w:tabs>
+                <w:tab w:val="clear" w:pos="4680"/>
+                <w:tab w:val="clear" w:pos="9360"/>
+                <w:tab w:val="left" w:pos="360"/>
+              </w:tabs>
+              <w:spacing w:before="60" w:after="60"/>
+              <w:rPr>
+                <w:rFonts w:cs="Arial"/>
+                <w:sz w:val="20"/>
+                <w:szCs w:val="20"/>
+              </w:rPr>
+            </w:pPr>
+            <w:r>
+              <w:rPr>
+                <w:rFonts w:cs="Arial"/>
+                <w:sz w:val="20"/>
+                <w:szCs w:val="20"/>
+              </w:rPr>
+              <w:t>•</w:t>
+            </w:r>
+            <w:r>
+              <w:rPr>
+                <w:rFonts w:cs="Arial"/>
+                <w:sz w:val="20"/>
+                <w:szCs w:val="20"/>
+              </w:rPr>
+              <w:tab/>
+              <w:t>Bug Fixing &amp; Refinement</w:t>
+            </w:r>
+          </w:p>
+        </w:tc>
+        <w:tc>
+          <w:tcPr>
+            <w:tcW w:w="2070" w:type="dxa"/>
+            <w:tcBorders>
+              <w:bottom w:val="dotted" w:sz="4" w:space="0" w:color="auto"/>
+            </w:tcBorders>
+          </w:tcPr>
+          <w:p>
+            <w:pPr>
+              <w:pStyle w:val="CovTableText"/>
+              <w:numPr>
+                <w:ilvl w:val="12"/>
+                <w:numId w:val="0"/>
+              </w:numPr>
+              <w:jc w:val="center"/>
+              <w:rPr>
+                <w:rFonts w:asciiTheme="minorHAnsi" w:hAnsiTheme="minorHAnsi" w:cs="Arial"/>
+                <w:sz w:val="20"/>
+              </w:rPr>
+            </w:pPr>
+            <w:r>
+              <w:rPr>
+                <w:rFonts w:asciiTheme="minorHAnsi" w:hAnsiTheme="minorHAnsi" w:cs="Arial"/>
+                <w:sz w:val="20"/>
+              </w:rPr>
+              <w:t>$51,000</w:t>
+            </w:r>
+          </w:p>
+        </w:tc>
+      </w:tr>
+      <w:tr>
+        <w:trPr>
+          <w:trHeight w:val="354"/>
+        </w:trPr>
+        <w:tc>
+          <w:tcPr>
+            <w:tcW w:w="6120" w:type="dxa"/>
+            <w:tcBorders>
+              <w:bottom w:val="dotted" w:sz="4" w:space="0" w:color="auto"/>
+            </w:tcBorders>
+          </w:tcPr>
+          <w:p>
+            <w:pPr>
+              <w:pStyle w:val="Header"/>
+              <w:tabs>
+                <w:tab w:val="clear" w:pos="4680"/>
+                <w:tab w:val="clear" w:pos="9360"/>
+                <w:tab w:val="left" w:pos="360"/>
+              </w:tabs>
+              <w:spacing w:before="60" w:after="60"/>
+              <w:rPr>
+                <w:rFonts w:cs="Arial"/>
+                <w:sz w:val="20"/>
+                <w:szCs w:val="20"/>
+              </w:rPr>
+            </w:pPr>
+            <w:r>
+              <w:rPr>
+                <w:rFonts w:cs="Arial"/>
+                <w:sz w:val="20"/>
+                <w:szCs w:val="20"/>
+              </w:rPr>
+              <w:t>•</w:t>
+            </w:r>
+            <w:r>
+              <w:rPr>
+                <w:rFonts w:cs="Arial"/>
+                <w:sz w:val="20"/>
+                <w:szCs w:val="20"/>
+              </w:rPr>
+              <w:tab/>
+              <w:t>Documentation</w:t>
+            </w:r>
+          </w:p>
+        </w:tc>
+        <w:tc>
+          <w:tcPr>
+            <w:tcW w:w="2070" w:type="dxa"/>
+            <w:tcBorders>
+              <w:bottom w:val="dotted" w:sz="4" w:space="0" w:color="auto"/>
+            </w:tcBorders>
+          </w:tcPr>
+          <w:p>
+            <w:pPr>
+              <w:pStyle w:val="CovTableText"/>
+              <w:numPr>
+                <w:ilvl w:val="12"/>
+                <w:numId w:val="0"/>
+              </w:numPr>
+              <w:jc w:val="center"/>
+              <w:rPr>
+                <w:rFonts w:asciiTheme="minorHAnsi" w:hAnsiTheme="minorHAnsi" w:cs="Arial"/>
+                <w:sz w:val="20"/>
+              </w:rPr>
+            </w:pPr>
+            <w:r>
+              <w:rPr>
+                <w:rFonts w:asciiTheme="minorHAnsi" w:hAnsiTheme="minorHAnsi" w:cs="Arial"/>
+                <w:sz w:val="20"/>
+              </w:rPr>
+              <w:t>$34,000</w:t>
+            </w:r>
+          </w:p>
+        </w:tc>
+      </w:tr>
+      <w:tr>
+        <w:trPr>
+          <w:trHeight w:val="354"/>
+        </w:trPr>
+        <w:tc>
+          <w:tcPr>
+            <w:tcW w:w="6120" w:type="dxa"/>
+            <w:tcBorders>
+              <w:bottom w:val="dotted" w:sz="4" w:space="0" w:color="auto"/>
+            </w:tcBorders>
+          </w:tcPr>
+          <w:p>
+            <w:pPr>
+              <w:pStyle w:val="Header"/>
+              <w:tabs>
+                <w:tab w:val="clear" w:pos="4680"/>
+                <w:tab w:val="clear" w:pos="9360"/>
+                <w:tab w:val="left" w:pos="360"/>
+              </w:tabs>
+              <w:spacing w:before="60" w:after="60"/>
+              <w:rPr>
+                <w:rFonts w:cs="Arial"/>
+                <w:sz w:val="20"/>
+                <w:szCs w:val="20"/>
+              </w:rPr>
+            </w:pPr>
+            <w:r>
+              <w:rPr>
+                <w:rFonts w:cs="Arial"/>
+                <w:sz w:val="20"/>
+                <w:szCs w:val="20"/>
+              </w:rPr>
+              <w:t>•</w:t>
+            </w:r>
+            <w:r>
+              <w:rPr>
+                <w:rFonts w:cs="Arial"/>
+                <w:sz w:val="20"/>
+                <w:szCs w:val="20"/>
+              </w:rPr>
+              <w:tab/>
+              <w:t>Training and Knowledge Transfer</w:t>
+            </w:r>
+          </w:p>
+        </w:tc>
+        <w:tc>
+          <w:tcPr>
+            <w:tcW w:w="2070" w:type="dxa"/>
+            <w:tcBorders>
+              <w:bottom w:val="dotted" w:sz="4" w:space="0" w:color="auto"/>
+            </w:tcBorders>
+          </w:tcPr>
+          <w:p>
+            <w:pPr>
+              <w:pStyle w:val="CovTableText"/>
+              <w:numPr>
+                <w:ilvl w:val="12"/>
+                <w:numId w:val="0"/>
+              </w:numPr>
+              <w:jc w:val="center"/>
+              <w:rPr>
+                <w:rFonts w:asciiTheme="minorHAnsi" w:hAnsiTheme="minorHAnsi" w:cs="Arial"/>
+                <w:sz w:val="20"/>
+              </w:rPr>
+            </w:pPr>
+            <w:r>
+              <w:rPr>
+                <w:rFonts w:asciiTheme="minorHAnsi" w:hAnsiTheme="minorHAnsi" w:cs="Arial"/>
+                <w:sz w:val="20"/>
+              </w:rPr>
+              <w:t>$42,500</w:t>
+            </w:r>
+          </w:p>
+        </w:tc>
+      </w:tr>
+      <w:tr>
+        <w:trPr>
+          <w:trHeight w:val="354"/>
+        </w:trPr>
+        <w:tc>
+          <w:tcPr>
+            <w:tcW w:w="6120" w:type="dxa"/>
+            <w:tcBorders>
+              <w:bottom w:val="dotted" w:sz="4" w:space="0" w:color="auto"/>
+            </w:tcBorders>
+          </w:tcPr>
+          <w:p>
+            <w:pPr>
+              <w:pStyle w:val="Header"/>
+              <w:tabs>
+                <w:tab w:val="clear" w:pos="4680"/>
+                <w:tab w:val="clear" w:pos="9360"/>
+                <w:tab w:val="left" w:pos="360"/>
+              </w:tabs>
+              <w:spacing w:before="60" w:after="60"/>
+              <w:rPr>
+                <w:rFonts w:cs="Arial"/>
+                <w:sz w:val="20"/>
+                <w:szCs w:val="20"/>
+              </w:rPr>
+            </w:pPr>
+            <w:r>
+              <w:rPr>
+                <w:rFonts w:cs="Arial"/>
+                <w:sz w:val="20"/>
+                <w:szCs w:val="20"/>
+              </w:rPr>
+              <w:t>•</w:t>
+            </w:r>
+            <w:r>
+              <w:rPr>
+                <w:rFonts w:cs="Arial"/>
+                <w:sz w:val="20"/>
+                <w:szCs w:val="20"/>
+              </w:rPr>
+              <w:tab/>
+              <w:t>Deployment</w:t>
+            </w:r>
+          </w:p>
+        </w:tc>
+        <w:tc>
+          <w:tcPr>
+            <w:tcW w:w="2070" w:type="dxa"/>
+            <w:tcBorders>
+              <w:bottom w:val="dotted" w:sz="4" w:space="0" w:color="auto"/>
+            </w:tcBorders>
+          </w:tcPr>
+          <w:p>
+            <w:pPr>
+              <w:pStyle w:val="CovTableText"/>
+              <w:numPr>
+                <w:ilvl w:val="12"/>
+                <w:numId w:val="0"/>
+              </w:numPr>
+              <w:jc w:val="center"/>
+              <w:rPr>
+                <w:rFonts w:asciiTheme="minorHAnsi" w:hAnsiTheme="minorHAnsi" w:cs="Arial"/>
+                <w:sz w:val="20"/>
+              </w:rPr>
+            </w:pPr>
+            <w:r>
+              <w:rPr>
+                <w:rFonts w:asciiTheme="minorHAnsi" w:hAnsiTheme="minorHAnsi" w:cs="Arial"/>
+                <w:sz w:val="20"/>
+              </w:rPr>
+              <w:t>$85,000</w:t>
+            </w:r>
+          </w:p>
+        </w:tc>
+      </w:tr>
+      <w:tr>
+        <w:trPr>
+          <w:trHeight w:val="354"/>
+        </w:trPr>
+        <w:tc>
+          <w:tcPr>
+            <w:tcW w:w="6120" w:type="dxa"/>
+            <w:tcBorders>
+              <w:bottom w:val="dotted" w:sz="4" w:space="0" w:color="auto"/>
+            </w:tcBorders>
+          </w:tcPr>
+          <w:p>
+            <w:pPr>
+              <w:pStyle w:val="Header"/>
+              <w:tabs>
+                <w:tab w:val="clear" w:pos="4680"/>
+                <w:tab w:val="clear" w:pos="9360"/>
+                <w:tab w:val="left" w:pos="360"/>
+              </w:tabs>
+              <w:spacing w:before="60" w:after="60"/>
+              <w:rPr>
+                <w:rFonts w:cs="Arial"/>
+                <w:sz w:val="20"/>
+                <w:szCs w:val="20"/>
+              </w:rPr>
+            </w:pPr>
+            <w:r>
+              <w:rPr>
+                <w:rFonts w:cs="Arial"/>
+                <w:sz w:val="20"/>
+                <w:szCs w:val="20"/>
+              </w:rPr>
+              <w:t>•</w:t>
+            </w:r>
+            <w:r>
+              <w:rPr>
+                <w:rFonts w:cs="Arial"/>
+                <w:sz w:val="20"/>
+                <w:szCs w:val="20"/>
+              </w:rPr>
+              <w:tab/>
+              <w:t>Post-Deployment Support</w:t>
+            </w:r>
+          </w:p>
+        </w:tc>
+        <w:tc>
+          <w:tcPr>
+            <w:tcW w:w="2070" w:type="dxa"/>
+            <w:tcBorders>
+              <w:bottom w:val="dotted" w:sz="4" w:space="0" w:color="auto"/>
+            </w:tcBorders>
+          </w:tcPr>
+          <w:p>
+            <w:pPr>
+              <w:pStyle w:val="CovTableText"/>
+              <w:numPr>
+                <w:ilvl w:val="12"/>
+                <w:numId w:val="0"/>
+              </w:numPr>
+              <w:jc w:val="center"/>
+              <w:rPr>
+                <w:rFonts w:asciiTheme="minorHAnsi" w:hAnsiTheme="minorHAnsi" w:cs="Arial"/>
+                <w:sz w:val="20"/>
+              </w:rPr>
+            </w:pPr>
+            <w:r>
+              <w:rPr>
+                <w:rFonts w:asciiTheme="minorHAnsi" w:hAnsiTheme="minorHAnsi" w:cs="Arial"/>
+                <w:sz w:val="20"/>
+              </w:rPr>
+              <w:t>$68,000</w:t>
+            </w:r>
+          </w:p>
+        </w:tc>
+      </w:tr>
+      <w:tr>
+        <w:trPr>
+          <w:trHeight w:val="354"/>
+        </w:trPr>
+        <w:tc>
+          <w:tcPr>
+            <w:tcW w:w="6120" w:type="dxa"/>
+            <w:tcBorders>
+              <w:bottom w:val="dotted" w:sz="4" w:space="0" w:color="auto"/>
+            </w:tcBorders>
+          </w:tcPr>
+          <w:p>
+            <w:pPr>
+              <w:pStyle w:val="Header"/>
+              <w:tabs>
+                <w:tab w:val="clear" w:pos="4680"/>
+                <w:tab w:val="clear" w:pos="9360"/>
+                <w:tab w:val="left" w:pos="360"/>
+              </w:tabs>
+              <w:spacing w:before="60" w:after="60"/>
+              <w:rPr>
+                <w:rFonts w:cs="Arial"/>
+                <w:sz w:val="20"/>
+                <w:szCs w:val="20"/>
+              </w:rPr>
+            </w:pPr>
+            <w:r>
+              <w:rPr>
+                <w:rFonts w:cs="Arial"/>
+                <w:sz w:val="20"/>
+                <w:szCs w:val="20"/>
+              </w:rPr>
+              <w:t>•</w:t>
+            </w:r>
+            <w:r>
+              <w:rPr>
+                <w:rFonts w:cs="Arial"/>
+                <w:sz w:val="20"/>
+                <w:szCs w:val="20"/>
+              </w:rPr>
+              <w:tab/>
+              <w:t>Monitoring and Optimization</w:t>
+            </w:r>
+          </w:p>
+        </w:tc>
+        <w:tc>
+          <w:tcPr>
+            <w:tcW w:w="2070" w:type="dxa"/>
+            <w:tcBorders>
+              <w:bottom w:val="dotted" w:sz="4" w:space="0" w:color="auto"/>
+            </w:tcBorders>
+          </w:tcPr>
+          <w:p>
+            <w:pPr>
+              <w:pStyle w:val="CovTableText"/>
+              <w:numPr>
+                <w:ilvl w:val="12"/>
+                <w:numId w:val="0"/>
+              </w:numPr>
+              <w:jc w:val="center"/>
+              <w:rPr>
+                <w:rFonts w:asciiTheme="minorHAnsi" w:hAnsiTheme="minorHAnsi" w:cs="Arial"/>
+                <w:sz w:val="20"/>
+              </w:rPr>
+            </w:pPr>
+            <w:r>
+              <w:rPr>
+                <w:rFonts w:asciiTheme="minorHAnsi" w:hAnsiTheme="minorHAnsi" w:cs="Arial"/>
+                <w:sz w:val="20"/>
+              </w:rPr>
+              <w:t>$42,500</w:t>
+            </w:r>
+          </w:p>
+        </w:tc>
+      </w:tr>
+      <w:tr>
+        <w:trPr>
+          <w:trHeight w:val="354"/>
+        </w:trPr>
+        <w:tc>
+          <w:tcPr>
+            <w:tcW w:w="6120" w:type="dxa"/>
+            <w:tcBorders>
+              <w:bottom w:val="dotted" w:sz="4" w:space="0" w:color="auto"/>
+            </w:tcBorders>
+          </w:tcPr>
+          <w:p>
+            <w:pPr>
+              <w:pStyle w:val="Header"/>
+              <w:tabs>
+                <w:tab w:val="clear" w:pos="4680"/>
+                <w:tab w:val="clear" w:pos="9360"/>
+                <w:tab w:val="left" w:pos="360"/>
+              </w:tabs>
+              <w:spacing w:before="60" w:after="60"/>
+              <w:rPr>
+                <w:rFonts w:cs="Arial"/>
+                <w:sz w:val="20"/>
+                <w:szCs w:val="20"/>
+              </w:rPr>
+            </w:pPr>
+            <w:r>
+              <w:rPr>
+                <w:rFonts w:cs="Arial"/>
+                <w:sz w:val="20"/>
+                <w:szCs w:val="20"/>
+              </w:rPr>
+              <w:t>•</w:t>
+            </w:r>
+            <w:r>
+              <w:rPr>
+                <w:rFonts w:cs="Arial"/>
+                <w:sz w:val="20"/>
+                <w:szCs w:val="20"/>
+              </w:rPr>
+              <w:tab/>
+              <w:t>Project Closure</w:t>
+            </w:r>
+          </w:p>
+        </w:tc>
+        <w:tc>
+          <w:tcPr>
+            <w:tcW w:w="2070" w:type="dxa"/>
+            <w:tcBorders>
+              <w:bottom w:val="dotted" w:sz="4" w:space="0" w:color="auto"/>
+            </w:tcBorders>
+          </w:tcPr>
+          <w:p>
+            <w:pPr>
+              <w:pStyle w:val="CovTableText"/>
+              <w:numPr>
+                <w:ilvl w:val="12"/>
+                <w:numId w:val="0"/>
+              </w:numPr>
+              <w:jc w:val="center"/>
+              <w:rPr>
+                <w:rFonts w:asciiTheme="minorHAnsi" w:hAnsiTheme="minorHAnsi" w:cs="Arial"/>
+                <w:sz w:val="20"/>
+              </w:rPr>
+            </w:pPr>
+            <w:r>
+              <w:rPr>
+                <w:rFonts w:asciiTheme="minorHAnsi" w:hAnsiTheme="minorHAnsi" w:cs="Arial"/>
+                <w:sz w:val="20"/>
+              </w:rPr>
+              <w:t>17,000</w:t>
+            </w:r>
+          </w:p>
+        </w:tc>
+      </w:tr>
+      <w:tr>
+        <w:trPr>
+          <w:trHeight w:val="354"/>
+        </w:trPr>
+        <w:tc>
+          <w:tcPr>
+            <w:tcW w:w="6120" w:type="dxa"/>
+          </w:tcPr>
+          <w:p>
+            <w:pPr>
+              <w:pStyle w:val="Header"/>
+              <w:tabs>
+                <w:tab w:val="clear" w:pos="4680"/>
+                <w:tab w:val="clear" w:pos="9360"/>
+                <w:tab w:val="left" w:pos="360"/>
+              </w:tabs>
+              <w:spacing w:before="60" w:after="60"/>
+              <w:rPr>
+                <w:rFonts w:cs="Arial"/>
+                <w:sz w:val="20"/>
+                <w:szCs w:val="20"/>
+              </w:rPr>
+            </w:pPr>
+            <w:r>
+              <w:rPr>
+                <w:rFonts w:cs="Arial"/>
                 <w:b/>
-                <w:sz w:val="24"/>
-                <w:szCs w:val="24"/>
+              </w:rPr>
+              <w:t>Total</w:t>
+            </w:r>
+          </w:p>
+        </w:tc>
+        <w:tc>
+          <w:tcPr>
+            <w:tcW w:w="2070" w:type="dxa"/>
+          </w:tcPr>
+          <w:p>
+            <w:pPr>
+              <w:pStyle w:val="CovTableText"/>
+              <w:numPr>
+                <w:ilvl w:val="12"/>
+                <w:numId w:val="0"/>
+              </w:numPr>
+              <w:jc w:val="center"/>
+              <w:rPr>
+                <w:rFonts w:asciiTheme="minorHAnsi" w:hAnsiTheme="minorHAnsi" w:cs="Arial"/>
+                <w:sz w:val="20"/>
               </w:rPr>
             </w:pPr>
             <w:r>
@@ -5156,7 +6473,13 @@
         <w:rPr>
           <w:rFonts w:cstheme="minorHAnsi"/>
         </w:rPr>
-        <w:t>VP Operations</w:t>
+        <w:t>V</w:t>
+      </w:r>
+      <w:r>
+        <w:rPr>
+          <w:rFonts w:cstheme="minorHAnsi"/>
+        </w:rPr>
+        <w:t>ice President</w:t>
       </w:r>
     </w:p>
     <w:p/>
@@ -5526,6 +6849,185 @@
     </w:lvl>
   </w:abstractNum>
   <w:abstractNum w:abstractNumId="1" w15:restartNumberingAfterBreak="0">
+    <w:nsid w:val="04CD492D"/>
+    <w:multiLevelType w:val="hybridMultilevel"/>
+    <w:tmpl w:val="2212708E"/>
+    <w:lvl w:ilvl="0" w:tplc="658409C4">
+      <w:start w:val="1"/>
+      <w:numFmt w:val="decimal"/>
+      <w:lvlText w:val="%1."/>
+      <w:lvlJc w:val="left"/>
+      <w:pPr>
+        <w:ind w:left="720" w:hanging="360"/>
+      </w:pPr>
+      <w:rPr>
+        <w:rFonts w:hint="default"/>
+        <w:color w:val="auto"/>
+      </w:rPr>
+    </w:lvl>
+    <w:lvl w:ilvl="1" w:tplc="04090019" w:tentative="1">
+      <w:start w:val="1"/>
+      <w:numFmt w:val="lowerLetter"/>
+      <w:lvlText w:val="%2."/>
+      <w:lvlJc w:val="left"/>
+      <w:pPr>
+        <w:ind w:left="1440" w:hanging="360"/>
+      </w:pPr>
+    </w:lvl>
+    <w:lvl w:ilvl="2" w:tplc="0409001B" w:tentative="1">
+      <w:start w:val="1"/>
+      <w:numFmt w:val="lowerRoman"/>
+      <w:lvlText w:val="%3."/>
+      <w:lvlJc w:val="right"/>
+      <w:pPr>
+        <w:ind w:left="2160" w:hanging="180"/>
+      </w:pPr>
+    </w:lvl>
+    <w:lvl w:ilvl="3" w:tplc="0409000F" w:tentative="1">
+      <w:start w:val="1"/>
+      <w:numFmt w:val="decimal"/>
+      <w:lvlText w:val="%4."/>
+      <w:lvlJc w:val="left"/>
+      <w:pPr>
+        <w:ind w:left="2880" w:hanging="360"/>
+      </w:pPr>
+    </w:lvl>
+    <w:lvl w:ilvl="4" w:tplc="04090019" w:tentative="1">
+      <w:start w:val="1"/>
+      <w:numFmt w:val="lowerLetter"/>
+      <w:lvlText w:val="%5."/>
+      <w:lvlJc w:val="left"/>
+      <w:pPr>
+        <w:ind w:left="3600" w:hanging="360"/>
+      </w:pPr>
+    </w:lvl>
+    <w:lvl w:ilvl="5" w:tplc="0409001B" w:tentative="1">
+      <w:start w:val="1"/>
+      <w:numFmt w:val="lowerRoman"/>
+      <w:lvlText w:val="%6."/>
+      <w:lvlJc w:val="right"/>
+      <w:pPr>
+        <w:ind w:left="4320" w:hanging="180"/>
+      </w:pPr>
+    </w:lvl>
+    <w:lvl w:ilvl="6" w:tplc="0409000F" w:tentative="1">
+      <w:start w:val="1"/>
+      <w:numFmt w:val="decimal"/>
+      <w:lvlText w:val="%7."/>
+      <w:lvlJc w:val="left"/>
+      <w:pPr>
+        <w:ind w:left="5040" w:hanging="360"/>
+      </w:pPr>
+    </w:lvl>
+    <w:lvl w:ilvl="7" w:tplc="04090019" w:tentative="1">
+      <w:start w:val="1"/>
+      <w:numFmt w:val="lowerLetter"/>
+      <w:lvlText w:val="%8."/>
+      <w:lvlJc w:val="left"/>
+      <w:pPr>
+        <w:ind w:left="5760" w:hanging="360"/>
+      </w:pPr>
+    </w:lvl>
+    <w:lvl w:ilvl="8" w:tplc="0409001B" w:tentative="1">
+      <w:start w:val="1"/>
+      <w:numFmt w:val="lowerRoman"/>
+      <w:lvlText w:val="%9."/>
+      <w:lvlJc w:val="right"/>
+      <w:pPr>
+        <w:ind w:left="6480" w:hanging="180"/>
+      </w:pPr>
+    </w:lvl>
+  </w:abstractNum>
+  <w:abstractNum w:abstractNumId="2" w15:restartNumberingAfterBreak="0">
+    <w:nsid w:val="0A43545D"/>
+    <w:multiLevelType w:val="hybridMultilevel"/>
+    <w:tmpl w:val="E8E43404"/>
+    <w:lvl w:ilvl="0" w:tplc="0409000F">
+      <w:start w:val="1"/>
+      <w:numFmt w:val="decimal"/>
+      <w:lvlText w:val="%1."/>
+      <w:lvlJc w:val="left"/>
+      <w:pPr>
+        <w:ind w:left="720" w:hanging="360"/>
+      </w:pPr>
+      <w:rPr>
+        <w:rFonts w:hint="default"/>
+      </w:rPr>
+    </w:lvl>
+    <w:lvl w:ilvl="1" w:tplc="04090019" w:tentative="1">
+      <w:start w:val="1"/>
+      <w:numFmt w:val="lowerLetter"/>
+      <w:lvlText w:val="%2."/>
+      <w:lvlJc w:val="left"/>
+      <w:pPr>
+        <w:ind w:left="1440" w:hanging="360"/>
+      </w:pPr>
+    </w:lvl>
+    <w:lvl w:ilvl="2" w:tplc="0409001B" w:tentative="1">
+      <w:start w:val="1"/>
+      <w:numFmt w:val="lowerRoman"/>
+      <w:lvlText w:val="%3."/>
+      <w:lvlJc w:val="right"/>
+      <w:pPr>
+        <w:ind w:left="2160" w:hanging="180"/>
+      </w:pPr>
+    </w:lvl>
+    <w:lvl w:ilvl="3" w:tplc="0409000F" w:tentative="1">
+      <w:start w:val="1"/>
+      <w:numFmt w:val="decimal"/>
+      <w:lvlText w:val="%4."/>
+      <w:lvlJc w:val="left"/>
+      <w:pPr>
+        <w:ind w:left="2880" w:hanging="360"/>
+      </w:pPr>
+    </w:lvl>
+    <w:lvl w:ilvl="4" w:tplc="04090019" w:tentative="1">
+      <w:start w:val="1"/>
+      <w:numFmt w:val="lowerLetter"/>
+      <w:lvlText w:val="%5."/>
+      <w:lvlJc w:val="left"/>
+      <w:pPr>
+        <w:ind w:left="3600" w:hanging="360"/>
+      </w:pPr>
+    </w:lvl>
+    <w:lvl w:ilvl="5" w:tplc="0409001B" w:tentative="1">
+      <w:start w:val="1"/>
+      <w:numFmt w:val="lowerRoman"/>
+      <w:lvlText w:val="%6."/>
+      <w:lvlJc w:val="right"/>
+      <w:pPr>
+        <w:ind w:left="4320" w:hanging="180"/>
+      </w:pPr>
+    </w:lvl>
+    <w:lvl w:ilvl="6" w:tplc="0409000F" w:tentative="1">
+      <w:start w:val="1"/>
+      <w:numFmt w:val="decimal"/>
+      <w:lvlText w:val="%7."/>
+      <w:lvlJc w:val="left"/>
+      <w:pPr>
+        <w:ind w:left="5040" w:hanging="360"/>
+      </w:pPr>
+    </w:lvl>
+    <w:lvl w:ilvl="7" w:tplc="04090019" w:tentative="1">
+      <w:start w:val="1"/>
+      <w:numFmt w:val="lowerLetter"/>
+      <w:lvlText w:val="%8."/>
+      <w:lvlJc w:val="left"/>
+      <w:pPr>
+        <w:ind w:left="5760" w:hanging="360"/>
+      </w:pPr>
+    </w:lvl>
+    <w:lvl w:ilvl="8" w:tplc="0409001B" w:tentative="1">
+      <w:start w:val="1"/>
+      <w:numFmt w:val="lowerRoman"/>
+      <w:lvlText w:val="%9."/>
+      <w:lvlJc w:val="right"/>
+      <w:pPr>
+        <w:ind w:left="6480" w:hanging="180"/>
+      </w:pPr>
+    </w:lvl>
+  </w:abstractNum>
+  <w:abstractNum w:abstractNumId="3" w15:restartNumberingAfterBreak="0">
     <w:nsid w:val="100D02F6"/>
     <w:multiLevelType w:val="hybridMultilevel"/>
     <w:tmpl w:val="72441A7A"/>
@@ -5665,7 +7167,7 @@
       </w:rPr>
     </w:lvl>
   </w:abstractNum>
-  <w:abstractNum w:abstractNumId="2" w15:restartNumberingAfterBreak="0">
+  <w:abstractNum w:abstractNumId="4" w15:restartNumberingAfterBreak="0">
     <w:nsid w:val="1C010595"/>
     <w:multiLevelType w:val="hybridMultilevel"/>
     <w:tmpl w:val="BB4E430C"/>
@@ -5805,7 +7307,185 @@
       </w:rPr>
     </w:lvl>
   </w:abstractNum>
-  <w:abstractNum w:abstractNumId="3" w15:restartNumberingAfterBreak="0">
+  <w:abstractNum w:abstractNumId="5" w15:restartNumberingAfterBreak="0">
+    <w:nsid w:val="31971A32"/>
+    <w:multiLevelType w:val="hybridMultilevel"/>
+    <w:tmpl w:val="ADBA4FC4"/>
+    <w:lvl w:ilvl="0" w:tplc="0409000F">
+      <w:start w:val="1"/>
+      <w:numFmt w:val="decimal"/>
+      <w:lvlText w:val="%1."/>
+      <w:lvlJc w:val="left"/>
+      <w:pPr>
+        <w:ind w:left="720" w:hanging="360"/>
+      </w:pPr>
+      <w:rPr>
+        <w:rFonts w:hint="default"/>
+      </w:rPr>
+    </w:lvl>
+    <w:lvl w:ilvl="1" w:tplc="04090019" w:tentative="1">
+      <w:start w:val="1"/>
+      <w:numFmt w:val="lowerLetter"/>
+      <w:lvlText w:val="%2."/>
+      <w:lvlJc w:val="left"/>
+      <w:pPr>
+        <w:ind w:left="1440" w:hanging="360"/>
+      </w:pPr>
+    </w:lvl>
+    <w:lvl w:ilvl="2" w:tplc="0409001B" w:tentative="1">
+      <w:start w:val="1"/>
+      <w:numFmt w:val="lowerRoman"/>
+      <w:lvlText w:val="%3."/>
+      <w:lvlJc w:val="right"/>
+      <w:pPr>
+        <w:ind w:left="2160" w:hanging="180"/>
+      </w:pPr>
+    </w:lvl>
+    <w:lvl w:ilvl="3" w:tplc="0409000F" w:tentative="1">
+      <w:start w:val="1"/>
+      <w:numFmt w:val="decimal"/>
+      <w:lvlText w:val="%4."/>
+      <w:lvlJc w:val="left"/>
+      <w:pPr>
+        <w:ind w:left="2880" w:hanging="360"/>
+      </w:pPr>
+    </w:lvl>
+    <w:lvl w:ilvl="4" w:tplc="04090019" w:tentative="1">
+      <w:start w:val="1"/>
+      <w:numFmt w:val="lowerLetter"/>
+      <w:lvlText w:val="%5."/>
+      <w:lvlJc w:val="left"/>
+      <w:pPr>
+        <w:ind w:left="3600" w:hanging="360"/>
+      </w:pPr>
+    </w:lvl>
+    <w:lvl w:ilvl="5" w:tplc="0409001B" w:tentative="1">
+      <w:start w:val="1"/>
+      <w:numFmt w:val="lowerRoman"/>
+      <w:lvlText w:val="%6."/>
+      <w:lvlJc w:val="right"/>
+      <w:pPr>
+        <w:ind w:left="4320" w:hanging="180"/>
+      </w:pPr>
+    </w:lvl>
+    <w:lvl w:ilvl="6" w:tplc="0409000F" w:tentative="1">
+      <w:start w:val="1"/>
+      <w:numFmt w:val="decimal"/>
+      <w:lvlText w:val="%7."/>
+      <w:lvlJc w:val="left"/>
+      <w:pPr>
+        <w:ind w:left="5040" w:hanging="360"/>
+      </w:pPr>
+    </w:lvl>
+    <w:lvl w:ilvl="7" w:tplc="04090019" w:tentative="1">
+      <w:start w:val="1"/>
+      <w:numFmt w:val="lowerLetter"/>
+      <w:lvlText w:val="%8."/>
+      <w:lvlJc w:val="left"/>
+      <w:pPr>
+        <w:ind w:left="5760" w:hanging="360"/>
+      </w:pPr>
+    </w:lvl>
+    <w:lvl w:ilvl="8" w:tplc="0409001B" w:tentative="1">
+      <w:start w:val="1"/>
+      <w:numFmt w:val="lowerRoman"/>
+      <w:lvlText w:val="%9."/>
+      <w:lvlJc w:val="right"/>
+      <w:pPr>
+        <w:ind w:left="6480" w:hanging="180"/>
+      </w:pPr>
+    </w:lvl>
+  </w:abstractNum>
+  <w:abstractNum w:abstractNumId="6" w15:restartNumberingAfterBreak="0">
+    <w:nsid w:val="4A321669"/>
+    <w:multiLevelType w:val="hybridMultilevel"/>
+    <w:tmpl w:val="DC4A8AEC"/>
+    <w:lvl w:ilvl="0" w:tplc="0409000F">
+      <w:start w:val="1"/>
+      <w:numFmt w:val="decimal"/>
+      <w:lvlText w:val="%1."/>
+      <w:lvlJc w:val="left"/>
+      <w:pPr>
+        <w:ind w:left="720" w:hanging="360"/>
+      </w:pPr>
+      <w:rPr>
+        <w:rFonts w:hint="default"/>
+      </w:rPr>
+    </w:lvl>
+    <w:lvl w:ilvl="1" w:tplc="04090019" w:tentative="1">
+      <w:start w:val="1"/>
+      <w:numFmt w:val="lowerLetter"/>
+      <w:lvlText w:val="%2."/>
+      <w:lvlJc w:val="left"/>
+      <w:pPr>
+        <w:ind w:left="1440" w:hanging="360"/>
+      </w:pPr>
+    </w:lvl>
+    <w:lvl w:ilvl="2" w:tplc="0409001B" w:tentative="1">
+      <w:start w:val="1"/>
+      <w:numFmt w:val="lowerRoman"/>
+      <w:lvlText w:val="%3."/>
+      <w:lvlJc w:val="right"/>
+      <w:pPr>
+        <w:ind w:left="2160" w:hanging="180"/>
+      </w:pPr>
+    </w:lvl>
+    <w:lvl w:ilvl="3" w:tplc="0409000F" w:tentative="1">
+      <w:start w:val="1"/>
+      <w:numFmt w:val="decimal"/>
+      <w:lvlText w:val="%4."/>
+      <w:lvlJc w:val="left"/>
+      <w:pPr>
+        <w:ind w:left="2880" w:hanging="360"/>
+      </w:pPr>
+    </w:lvl>
+    <w:lvl w:ilvl="4" w:tplc="04090019" w:tentative="1">
+      <w:start w:val="1"/>
+      <w:numFmt w:val="lowerLetter"/>
+      <w:lvlText w:val="%5."/>
+      <w:lvlJc w:val="left"/>
+      <w:pPr>
+        <w:ind w:left="3600" w:hanging="360"/>
+      </w:pPr>
+    </w:lvl>
+    <w:lvl w:ilvl="5" w:tplc="0409001B" w:tentative="1">
+      <w:start w:val="1"/>
+      <w:numFmt w:val="lowerRoman"/>
+      <w:lvlText w:val="%6."/>
+      <w:lvlJc w:val="right"/>
+      <w:pPr>
+        <w:ind w:left="4320" w:hanging="180"/>
+      </w:pPr>
+    </w:lvl>
+    <w:lvl w:ilvl="6" w:tplc="0409000F" w:tentative="1">
+      <w:start w:val="1"/>
+      <w:numFmt w:val="decimal"/>
+      <w:lvlText w:val="%7."/>
+      <w:lvlJc w:val="left"/>
+      <w:pPr>
+        <w:ind w:left="5040" w:hanging="360"/>
+      </w:pPr>
+    </w:lvl>
+    <w:lvl w:ilvl="7" w:tplc="04090019" w:tentative="1">
+      <w:start w:val="1"/>
+      <w:numFmt w:val="lowerLetter"/>
+      <w:lvlText w:val="%8."/>
+      <w:lvlJc w:val="left"/>
+      <w:pPr>
+        <w:ind w:left="5760" w:hanging="360"/>
+      </w:pPr>
+    </w:lvl>
+    <w:lvl w:ilvl="8" w:tplc="0409001B" w:tentative="1">
+      <w:start w:val="1"/>
+      <w:numFmt w:val="lowerRoman"/>
+      <w:lvlText w:val="%9."/>
+      <w:lvlJc w:val="right"/>
+      <w:pPr>
+        <w:ind w:left="6480" w:hanging="180"/>
+      </w:pPr>
+    </w:lvl>
+  </w:abstractNum>
+  <w:abstractNum w:abstractNumId="7" w15:restartNumberingAfterBreak="0">
     <w:nsid w:val="57B750AC"/>
     <w:multiLevelType w:val="hybridMultilevel"/>
     <w:tmpl w:val="3B6CF1C0"/>
@@ -5945,7 +7625,7 @@
       </w:rPr>
     </w:lvl>
   </w:abstractNum>
-  <w:abstractNum w:abstractNumId="4" w15:restartNumberingAfterBreak="0">
+  <w:abstractNum w:abstractNumId="8" w15:restartNumberingAfterBreak="0">
     <w:nsid w:val="5C2D78C0"/>
     <w:multiLevelType w:val="hybridMultilevel"/>
     <w:tmpl w:val="46628546"/>
@@ -6085,7 +7765,7 @@
       </w:rPr>
     </w:lvl>
   </w:abstractNum>
-  <w:abstractNum w:abstractNumId="5" w15:restartNumberingAfterBreak="0">
+  <w:abstractNum w:abstractNumId="9" w15:restartNumberingAfterBreak="0">
     <w:nsid w:val="6F8B67BB"/>
     <w:multiLevelType w:val="hybridMultilevel"/>
     <w:tmpl w:val="C93C9B16"/>
@@ -6225,17 +7905,106 @@
       </w:rPr>
     </w:lvl>
   </w:abstractNum>
+  <w:abstractNum w:abstractNumId="10" w15:restartNumberingAfterBreak="0">
+    <w:nsid w:val="776E0AEB"/>
+    <w:multiLevelType w:val="hybridMultilevel"/>
+    <w:tmpl w:val="FBB2780C"/>
+    <w:lvl w:ilvl="0" w:tplc="0409000F">
+      <w:start w:val="1"/>
+      <w:numFmt w:val="decimal"/>
+      <w:lvlText w:val="%1."/>
+      <w:lvlJc w:val="left"/>
+      <w:pPr>
+        <w:ind w:left="720" w:hanging="360"/>
+      </w:pPr>
+      <w:rPr>
+        <w:rFonts w:hint="default"/>
+      </w:rPr>
+    </w:lvl>
+    <w:lvl w:ilvl="1" w:tplc="04090019" w:tentative="1">
+      <w:start w:val="1"/>
+      <w:numFmt w:val="lowerLetter"/>
+      <w:lvlText w:val="%2."/>
+      <w:lvlJc w:val="left"/>
+      <w:pPr>
+        <w:ind w:left="1440" w:hanging="360"/>
+      </w:pPr>
+    </w:lvl>
+    <w:lvl w:ilvl="2" w:tplc="0409001B" w:tentative="1">
+      <w:start w:val="1"/>
+      <w:numFmt w:val="lowerRoman"/>
+      <w:lvlText w:val="%3."/>
+      <w:lvlJc w:val="right"/>
+      <w:pPr>
+        <w:ind w:left="2160" w:hanging="180"/>
+      </w:pPr>
+    </w:lvl>
+    <w:lvl w:ilvl="3" w:tplc="0409000F" w:tentative="1">
+      <w:start w:val="1"/>
+      <w:numFmt w:val="decimal"/>
+      <w:lvlText w:val="%4."/>
+      <w:lvlJc w:val="left"/>
+      <w:pPr>
+        <w:ind w:left="2880" w:hanging="360"/>
+      </w:pPr>
+    </w:lvl>
+    <w:lvl w:ilvl="4" w:tplc="04090019" w:tentative="1">
+      <w:start w:val="1"/>
+      <w:numFmt w:val="lowerLetter"/>
+      <w:lvlText w:val="%5."/>
+      <w:lvlJc w:val="left"/>
+      <w:pPr>
+        <w:ind w:left="3600" w:hanging="360"/>
+      </w:pPr>
+    </w:lvl>
+    <w:lvl w:ilvl="5" w:tplc="0409001B" w:tentative="1">
+      <w:start w:val="1"/>
+      <w:numFmt w:val="lowerRoman"/>
+      <w:lvlText w:val="%6."/>
+      <w:lvlJc w:val="right"/>
+      <w:pPr>
+        <w:ind w:left="4320" w:hanging="180"/>
+      </w:pPr>
+    </w:lvl>
+    <w:lvl w:ilvl="6" w:tplc="0409000F" w:tentative="1">
+      <w:start w:val="1"/>
+      <w:numFmt w:val="decimal"/>
+      <w:lvlText w:val="%7."/>
+      <w:lvlJc w:val="left"/>
+      <w:pPr>
+        <w:ind w:left="5040" w:hanging="360"/>
+      </w:pPr>
+    </w:lvl>
+    <w:lvl w:ilvl="7" w:tplc="04090019" w:tentative="1">
+      <w:start w:val="1"/>
+      <w:numFmt w:val="lowerLetter"/>
+      <w:lvlText w:val="%8."/>
+      <w:lvlJc w:val="left"/>
+      <w:pPr>
+        <w:ind w:left="5760" w:hanging="360"/>
+      </w:pPr>
+    </w:lvl>
+    <w:lvl w:ilvl="8" w:tplc="0409001B" w:tentative="1">
+      <w:start w:val="1"/>
+      <w:numFmt w:val="lowerRoman"/>
+      <w:lvlText w:val="%9."/>
+      <w:lvlJc w:val="right"/>
+      <w:pPr>
+        <w:ind w:left="6480" w:hanging="180"/>
+      </w:pPr>
+    </w:lvl>
+  </w:abstractNum>
   <w:num w:numId="1" w16cid:durableId="1544290369">
-    <w:abstractNumId w:val="1"/>
+    <w:abstractNumId w:val="3"/>
   </w:num>
   <w:num w:numId="2" w16cid:durableId="1298683079">
-    <w:abstractNumId w:val="3"/>
+    <w:abstractNumId w:val="7"/>
   </w:num>
   <w:num w:numId="3" w16cid:durableId="1742824618">
-    <w:abstractNumId w:val="2"/>
+    <w:abstractNumId w:val="4"/>
   </w:num>
   <w:num w:numId="4" w16cid:durableId="1476996211">
-    <w:abstractNumId w:val="5"/>
+    <w:abstractNumId w:val="9"/>
   </w:num>
   <w:num w:numId="5" w16cid:durableId="1268805746">
     <w:abstractNumId w:val="0"/>
@@ -6256,7 +8025,22 @@
     </w:lvlOverride>
   </w:num>
   <w:num w:numId="6" w16cid:durableId="826020106">
-    <w:abstractNumId w:val="4"/>
+    <w:abstractNumId w:val="8"/>
+  </w:num>
+  <w:num w:numId="7" w16cid:durableId="647977452">
+    <w:abstractNumId w:val="10"/>
+  </w:num>
+  <w:num w:numId="8" w16cid:durableId="2029329535">
+    <w:abstractNumId w:val="6"/>
+  </w:num>
+  <w:num w:numId="9" w16cid:durableId="452991039">
+    <w:abstractNumId w:val="5"/>
+  </w:num>
+  <w:num w:numId="10" w16cid:durableId="184758967">
+    <w:abstractNumId w:val="1"/>
+  </w:num>
+  <w:num w:numId="11" w16cid:durableId="1128664744">
+    <w:abstractNumId w:val="2"/>
   </w:num>
 </w:numbering>
 </file>

</xml_diff>